<commit_message>
All files upload after adding the manual with all project needed info.
</commit_message>
<xml_diff>
--- a/Team 1.docx
+++ b/Team 1.docx
@@ -60,6 +60,15 @@
     </w:p>
     <w:sdt>
       <w:sdtPr>
+        <w:rPr>
+          <w:rFonts w:ascii="Sakkal Majalla" w:eastAsiaTheme="minorHAnsi" w:hAnsi="Sakkal Majalla" w:cs="Sakkal Majalla"/>
+          <w:color w:val="auto"/>
+          <w:kern w:val="2"/>
+          <w:sz w:val="28"/>
+          <w:szCs w:val="28"/>
+          <w:lang w:bidi="ar-EG"/>
+          <w14:ligatures w14:val="standardContextual"/>
+        </w:rPr>
         <w:id w:val="764281690"/>
         <w:docPartObj>
           <w:docPartGallery w:val="Table of Contents"/>
@@ -68,16 +77,9 @@
       </w:sdtPr>
       <w:sdtEndPr>
         <w:rPr>
-          <w:rFonts w:ascii="Sakkal Majalla" w:eastAsiaTheme="minorHAnsi" w:hAnsi="Sakkal Majalla" w:cs="Sakkal Majalla"/>
           <w:b/>
           <w:bCs/>
           <w:noProof/>
-          <w:color w:val="auto"/>
-          <w:kern w:val="2"/>
-          <w:sz w:val="28"/>
-          <w:szCs w:val="28"/>
-          <w:lang w:bidi="ar-EG"/>
-          <w14:ligatures w14:val="standardContextual"/>
         </w:rPr>
       </w:sdtEndPr>
       <w:sdtContent>
@@ -112,7 +114,7 @@
           <w:r>
             <w:fldChar w:fldCharType="separate"/>
           </w:r>
-          <w:hyperlink w:anchor="_Toc180622021" w:history="1">
+          <w:hyperlink w:anchor="_Toc180623128" w:history="1">
             <w:r>
               <w:rPr>
                 <w:rStyle w:val="Hyperlink"/>
@@ -139,7 +141,7 @@
                 <w:noProof/>
                 <w:webHidden/>
               </w:rPr>
-              <w:instrText xml:space="preserve"> PAGEREF _Toc180622021 \h </w:instrText>
+              <w:instrText xml:space="preserve"> PAGEREF _Toc180623128 \h </w:instrText>
             </w:r>
             <w:r>
               <w:rPr>
@@ -184,7 +186,7 @@
               <w:lang w:bidi="ar-SA"/>
             </w:rPr>
           </w:pPr>
-          <w:hyperlink w:anchor="_Toc180622022" w:history="1">
+          <w:hyperlink w:anchor="_Toc180623129" w:history="1">
             <w:r>
               <w:rPr>
                 <w:rStyle w:val="Hyperlink"/>
@@ -211,7 +213,7 @@
                 <w:noProof/>
                 <w:webHidden/>
               </w:rPr>
-              <w:instrText xml:space="preserve"> PAGEREF _Toc180622022 \h </w:instrText>
+              <w:instrText xml:space="preserve"> PAGEREF _Toc180623129 \h </w:instrText>
             </w:r>
             <w:r>
               <w:rPr>
@@ -256,7 +258,7 @@
               <w:lang w:bidi="ar-SA"/>
             </w:rPr>
           </w:pPr>
-          <w:hyperlink w:anchor="_Toc180622023" w:history="1">
+          <w:hyperlink w:anchor="_Toc180623130" w:history="1">
             <w:r>
               <w:rPr>
                 <w:rStyle w:val="Hyperlink"/>
@@ -283,7 +285,7 @@
                 <w:noProof/>
                 <w:webHidden/>
               </w:rPr>
-              <w:instrText xml:space="preserve"> PAGEREF _Toc180622023 \h </w:instrText>
+              <w:instrText xml:space="preserve"> PAGEREF _Toc180623130 \h </w:instrText>
             </w:r>
             <w:r>
               <w:rPr>
@@ -328,7 +330,7 @@
               <w:lang w:bidi="ar-SA"/>
             </w:rPr>
           </w:pPr>
-          <w:hyperlink w:anchor="_Toc180622024" w:history="1">
+          <w:hyperlink w:anchor="_Toc180623131" w:history="1">
             <w:r>
               <w:rPr>
                 <w:rStyle w:val="Hyperlink"/>
@@ -355,7 +357,7 @@
                 <w:noProof/>
                 <w:webHidden/>
               </w:rPr>
-              <w:instrText xml:space="preserve"> PAGEREF _Toc180622024 \h </w:instrText>
+              <w:instrText xml:space="preserve"> PAGEREF _Toc180623131 \h </w:instrText>
             </w:r>
             <w:r>
               <w:rPr>
@@ -400,7 +402,7 @@
               <w:lang w:bidi="ar-SA"/>
             </w:rPr>
           </w:pPr>
-          <w:hyperlink w:anchor="_Toc180622025" w:history="1">
+          <w:hyperlink w:anchor="_Toc180623132" w:history="1">
             <w:r>
               <w:rPr>
                 <w:rStyle w:val="Hyperlink"/>
@@ -427,7 +429,7 @@
                 <w:noProof/>
                 <w:webHidden/>
               </w:rPr>
-              <w:instrText xml:space="preserve"> PAGEREF _Toc180622025 \h </w:instrText>
+              <w:instrText xml:space="preserve"> PAGEREF _Toc180623132 \h </w:instrText>
             </w:r>
             <w:r>
               <w:rPr>
@@ -472,7 +474,7 @@
               <w:lang w:bidi="ar-SA"/>
             </w:rPr>
           </w:pPr>
-          <w:hyperlink w:anchor="_Toc180622026" w:history="1">
+          <w:hyperlink w:anchor="_Toc180623133" w:history="1">
             <w:r>
               <w:rPr>
                 <w:rStyle w:val="Hyperlink"/>
@@ -499,7 +501,7 @@
                 <w:noProof/>
                 <w:webHidden/>
               </w:rPr>
-              <w:instrText xml:space="preserve"> PAGEREF _Toc180622026 \h </w:instrText>
+              <w:instrText xml:space="preserve"> PAGEREF _Toc180623133 \h </w:instrText>
             </w:r>
             <w:r>
               <w:rPr>
@@ -544,7 +546,7 @@
               <w:lang w:bidi="ar-SA"/>
             </w:rPr>
           </w:pPr>
-          <w:hyperlink w:anchor="_Toc180622027" w:history="1">
+          <w:hyperlink w:anchor="_Toc180623134" w:history="1">
             <w:r>
               <w:rPr>
                 <w:rStyle w:val="Hyperlink"/>
@@ -571,7 +573,7 @@
                 <w:noProof/>
                 <w:webHidden/>
               </w:rPr>
-              <w:instrText xml:space="preserve"> PAGEREF _Toc180622027 \h </w:instrText>
+              <w:instrText xml:space="preserve"> PAGEREF _Toc180623134 \h </w:instrText>
             </w:r>
             <w:r>
               <w:rPr>
@@ -616,7 +618,7 @@
               <w:lang w:bidi="ar-SA"/>
             </w:rPr>
           </w:pPr>
-          <w:hyperlink w:anchor="_Toc180622028" w:history="1">
+          <w:hyperlink w:anchor="_Toc180623135" w:history="1">
             <w:r>
               <w:rPr>
                 <w:rStyle w:val="Hyperlink"/>
@@ -643,7 +645,7 @@
                 <w:noProof/>
                 <w:webHidden/>
               </w:rPr>
-              <w:instrText xml:space="preserve"> PAGEREF _Toc180622028 \h </w:instrText>
+              <w:instrText xml:space="preserve"> PAGEREF _Toc180623135 \h </w:instrText>
             </w:r>
             <w:r>
               <w:rPr>
@@ -688,7 +690,7 @@
               <w:lang w:bidi="ar-SA"/>
             </w:rPr>
           </w:pPr>
-          <w:hyperlink w:anchor="_Toc180622029" w:history="1">
+          <w:hyperlink w:anchor="_Toc180623136" w:history="1">
             <w:r>
               <w:rPr>
                 <w:rStyle w:val="Hyperlink"/>
@@ -715,7 +717,79 @@
                 <w:noProof/>
                 <w:webHidden/>
               </w:rPr>
-              <w:instrText xml:space="preserve"> PAGEREF _Toc180622029 \h </w:instrText>
+              <w:instrText xml:space="preserve"> PAGEREF _Toc180623136 \h </w:instrText>
+            </w:r>
+            <w:r>
+              <w:rPr>
+                <w:noProof/>
+                <w:webHidden/>
+              </w:rPr>
+            </w:r>
+            <w:r>
+              <w:rPr>
+                <w:noProof/>
+                <w:webHidden/>
+              </w:rPr>
+              <w:fldChar w:fldCharType="separate"/>
+            </w:r>
+            <w:r>
+              <w:rPr>
+                <w:noProof/>
+                <w:webHidden/>
+              </w:rPr>
+              <w:t>23</w:t>
+            </w:r>
+            <w:r>
+              <w:rPr>
+                <w:noProof/>
+                <w:webHidden/>
+              </w:rPr>
+              <w:fldChar w:fldCharType="end"/>
+            </w:r>
+          </w:hyperlink>
+        </w:p>
+        <w:p>
+          <w:pPr>
+            <w:pStyle w:val="TOC1"/>
+            <w:tabs>
+              <w:tab w:val="right" w:leader="dot" w:pos="9350"/>
+            </w:tabs>
+            <w:rPr>
+              <w:rFonts w:asciiTheme="minorHAnsi" w:eastAsiaTheme="minorEastAsia" w:hAnsiTheme="minorHAnsi" w:cstheme="minorBidi"/>
+              <w:noProof/>
+              <w:sz w:val="22"/>
+              <w:szCs w:val="22"/>
+              <w:lang w:bidi="ar-SA"/>
+            </w:rPr>
+          </w:pPr>
+          <w:hyperlink w:anchor="_Toc180623137" w:history="1">
+            <w:r>
+              <w:rPr>
+                <w:rStyle w:val="Hyperlink"/>
+                <w:noProof/>
+              </w:rPr>
+              <w:t>Source code for java project and selenium project</w:t>
+            </w:r>
+            <w:r>
+              <w:rPr>
+                <w:noProof/>
+                <w:webHidden/>
+              </w:rPr>
+              <w:tab/>
+            </w:r>
+            <w:r>
+              <w:rPr>
+                <w:noProof/>
+                <w:webHidden/>
+              </w:rPr>
+              <w:fldChar w:fldCharType="begin"/>
+            </w:r>
+            <w:r>
+              <w:rPr>
+                <w:noProof/>
+                <w:webHidden/>
+              </w:rPr>
+              <w:instrText xml:space="preserve"> PAGEREF _Toc180623137 \h </w:instrText>
             </w:r>
             <w:r>
               <w:rPr>
@@ -781,7 +855,7 @@
       <w:pPr>
         <w:pStyle w:val="Heading1"/>
       </w:pPr>
-      <w:bookmarkStart w:id="0" w:name="_Toc180622021"/>
+      <w:bookmarkStart w:id="0" w:name="_Toc180623128"/>
       <w:r>
         <w:lastRenderedPageBreak/>
         <w:t>Cover letter</w:t>
@@ -901,7 +975,7 @@
       <w:pPr>
         <w:pStyle w:val="Heading1"/>
       </w:pPr>
-      <w:bookmarkStart w:id="1" w:name="_Toc180622022"/>
+      <w:bookmarkStart w:id="1" w:name="_Toc180623129"/>
       <w:r>
         <w:t>Tools used</w:t>
       </w:r>
@@ -929,7 +1003,7 @@
           <w:rtl/>
         </w:rPr>
       </w:pPr>
-      <w:bookmarkStart w:id="2" w:name="_Toc180622023"/>
+      <w:bookmarkStart w:id="2" w:name="_Toc180623130"/>
       <w:r>
         <w:t>Team members</w:t>
       </w:r>
@@ -961,13 +1035,8 @@
           <w:numId w:val="1"/>
         </w:numPr>
       </w:pPr>
-      <w:proofErr w:type="spellStart"/>
-      <w:r>
-        <w:t>Kerelos</w:t>
-      </w:r>
-      <w:proofErr w:type="spellEnd"/>
-      <w:r>
-        <w:t xml:space="preserve"> Emad Ibrahim</w:t>
+      <w:r>
+        <w:t>Kerelos Emad Ibrahim</w:t>
       </w:r>
     </w:p>
     <w:p>
@@ -979,13 +1048,8 @@
         </w:numPr>
       </w:pPr>
       <w:r>
-        <w:t xml:space="preserve">Ahmed Mohamed </w:t>
-      </w:r>
-      <w:proofErr w:type="spellStart"/>
-      <w:r>
-        <w:t>galal</w:t>
-      </w:r>
-      <w:proofErr w:type="spellEnd"/>
+        <w:t>Ahmed Mohamed galal</w:t>
+      </w:r>
     </w:p>
     <w:p>
       <w:pPr>
@@ -996,13 +1060,8 @@
         </w:numPr>
       </w:pPr>
       <w:r>
-        <w:t xml:space="preserve">Ahmed Hesham Mohamed Abd </w:t>
-      </w:r>
-      <w:proofErr w:type="spellStart"/>
-      <w:r>
-        <w:t>Elgawad</w:t>
-      </w:r>
-      <w:proofErr w:type="spellEnd"/>
+        <w:t>Ahmed Hesham Mohamed Abd Elgawad</w:t>
+      </w:r>
     </w:p>
     <w:p>
       <w:pPr>
@@ -1025,13 +1084,8 @@
         </w:numPr>
       </w:pPr>
       <w:r>
-        <w:t xml:space="preserve">Abdelhay Zaghloul </w:t>
-      </w:r>
-      <w:proofErr w:type="spellStart"/>
-      <w:r>
-        <w:t>Elkemary</w:t>
-      </w:r>
-      <w:proofErr w:type="spellEnd"/>
+        <w:t>Abdelhay Zaghloul Elkemary</w:t>
+      </w:r>
     </w:p>
     <w:p>
       <w:pPr>
@@ -1049,7 +1103,7 @@
       <w:pPr>
         <w:pStyle w:val="Heading1"/>
       </w:pPr>
-      <w:bookmarkStart w:id="3" w:name="_Toc180622024"/>
+      <w:bookmarkStart w:id="3" w:name="_Toc180623131"/>
       <w:r>
         <w:t>Project main idea</w:t>
       </w:r>
@@ -1062,10 +1116,7 @@
     </w:p>
     <w:p>
       <w:r>
-        <w:t>and then sent to the clinic or doctor with each patient, their condition, and details about the patient</w:t>
-      </w:r>
-      <w:r>
-        <w:t>.</w:t>
+        <w:t>and then sent to the clinic or doctor with each patient, their condition, and details about the patient.</w:t>
       </w:r>
     </w:p>
     <w:p>
@@ -1077,7 +1128,7 @@
       <w:pPr>
         <w:pStyle w:val="Heading1"/>
       </w:pPr>
-      <w:bookmarkStart w:id="4" w:name="_Toc180622025"/>
+      <w:bookmarkStart w:id="4" w:name="_Toc180623132"/>
       <w:r>
         <w:lastRenderedPageBreak/>
         <w:t>API Testing Using Postman</w:t>
@@ -1184,6 +1235,7 @@
         <w:rPr>
           <w:b/>
           <w:bCs/>
+          <w:noProof/>
         </w:rPr>
         <w:drawing>
           <wp:inline distT="0" distB="0" distL="0" distR="0" wp14:anchorId="7EFE550B" wp14:editId="1A8774DD">
@@ -1344,6 +1396,7 @@
         <w:rPr>
           <w:b/>
           <w:bCs/>
+          <w:noProof/>
         </w:rPr>
         <w:drawing>
           <wp:inline distT="0" distB="0" distL="0" distR="0" wp14:anchorId="7E11731D" wp14:editId="436459B3">
@@ -1527,6 +1580,7 @@
         <w:rPr>
           <w:b/>
           <w:bCs/>
+          <w:noProof/>
         </w:rPr>
         <w:drawing>
           <wp:inline distT="0" distB="0" distL="0" distR="0" wp14:anchorId="7E7A23EE" wp14:editId="02559EE1">
@@ -1657,6 +1711,9 @@
         <w:jc w:val="right"/>
       </w:pPr>
       <w:r>
+        <w:rPr>
+          <w:noProof/>
+        </w:rPr>
         <w:drawing>
           <wp:inline distT="0" distB="0" distL="0" distR="0" wp14:anchorId="2EC1602B" wp14:editId="17C87E79">
             <wp:extent cx="5943600" cy="3345180"/>
@@ -1793,6 +1850,7 @@
         <w:rPr>
           <w:b/>
           <w:bCs/>
+          <w:noProof/>
         </w:rPr>
         <w:drawing>
           <wp:inline distT="0" distB="0" distL="0" distR="0" wp14:anchorId="4B930B17" wp14:editId="75EF8465">
@@ -1939,6 +1997,7 @@
         <w:rPr>
           <w:b/>
           <w:bCs/>
+          <w:noProof/>
         </w:rPr>
         <w:drawing>
           <wp:inline distT="0" distB="0" distL="0" distR="0" wp14:anchorId="631D5768" wp14:editId="5DC2F84E">
@@ -2164,17 +2223,8 @@
           <w:b/>
           <w:bCs/>
         </w:rPr>
-        <w:t>Content-Type: application/</w:t>
-      </w:r>
-      <w:proofErr w:type="spellStart"/>
-      <w:r>
-        <w:rPr>
-          <w:b/>
-          <w:bCs/>
-        </w:rPr>
-        <w:t>json</w:t>
-      </w:r>
-      <w:proofErr w:type="spellEnd"/>
+        <w:t>Content-Type: application/json</w:t>
+      </w:r>
     </w:p>
     <w:p>
       <w:pPr>
@@ -2284,7 +2334,7 @@
           <w:bCs/>
         </w:rPr>
         <w:pict w14:anchorId="77AF19C1">
-          <v:rect id="_x0000_i1085" style="width:468pt;height:1.2pt" o:hrstd="t" o:hr="t" fillcolor="#a0a0a0" stroked="f"/>
+          <v:rect id="_x0000_i1025" style="width:468pt;height:1.2pt" o:hrstd="t" o:hr="t" fillcolor="#a0a0a0" stroked="f"/>
         </w:pict>
       </w:r>
     </w:p>
@@ -2414,17 +2464,8 @@
           <w:b/>
           <w:bCs/>
         </w:rPr>
-        <w:t>Content-Type: application/</w:t>
-      </w:r>
-      <w:proofErr w:type="spellStart"/>
-      <w:r>
-        <w:rPr>
-          <w:b/>
-          <w:bCs/>
-        </w:rPr>
-        <w:t>json</w:t>
-      </w:r>
-      <w:proofErr w:type="spellEnd"/>
+        <w:t>Content-Type: application/json</w:t>
+      </w:r>
     </w:p>
     <w:p>
       <w:pPr>
@@ -2516,7 +2557,7 @@
           <w:bCs/>
         </w:rPr>
         <w:pict w14:anchorId="137BED50">
-          <v:rect id="_x0000_i1086" style="width:468pt;height:1.2pt" o:hrstd="t" o:hr="t" fillcolor="#a0a0a0" stroked="f"/>
+          <v:rect id="_x0000_i1026" style="width:468pt;height:1.2pt" o:hrstd="t" o:hr="t" fillcolor="#a0a0a0" stroked="f"/>
         </w:pict>
       </w:r>
     </w:p>
@@ -2646,17 +2687,8 @@
           <w:b/>
           <w:bCs/>
         </w:rPr>
-        <w:t>Content-Type: application/</w:t>
-      </w:r>
-      <w:proofErr w:type="spellStart"/>
-      <w:r>
-        <w:rPr>
-          <w:b/>
-          <w:bCs/>
-        </w:rPr>
-        <w:t>json</w:t>
-      </w:r>
-      <w:proofErr w:type="spellEnd"/>
+        <w:t>Content-Type: application/json</w:t>
+      </w:r>
     </w:p>
     <w:p>
       <w:pPr>
@@ -2747,7 +2779,7 @@
           <w:bCs/>
         </w:rPr>
         <w:pict w14:anchorId="144BD4A1">
-          <v:rect id="_x0000_i1087" style="width:468pt;height:1.2pt" o:hrstd="t" o:hr="t" fillcolor="#a0a0a0" stroked="f"/>
+          <v:rect id="_x0000_i1027" style="width:468pt;height:1.2pt" o:hrstd="t" o:hr="t" fillcolor="#a0a0a0" stroked="f"/>
         </w:pict>
       </w:r>
     </w:p>
@@ -2809,23 +2841,7 @@
           <w:b/>
           <w:bCs/>
         </w:rPr>
-        <w:t xml:space="preserve">Description: Verify that a DELETE request to /products/1 removes the product with ID 1 and returns a </w:t>
-      </w:r>
-      <w:proofErr w:type="gramStart"/>
-      <w:r>
-        <w:rPr>
-          <w:b/>
-          <w:bCs/>
-        </w:rPr>
-        <w:t>200 status</w:t>
-      </w:r>
-      <w:proofErr w:type="gramEnd"/>
-      <w:r>
-        <w:rPr>
-          <w:b/>
-          <w:bCs/>
-        </w:rPr>
-        <w:t xml:space="preserve"> code.</w:t>
+        <w:t>Description: Verify that a DELETE request to /products/1 removes the product with ID 1 and returns a 200 status code.</w:t>
       </w:r>
     </w:p>
     <w:p>
@@ -2902,17 +2918,8 @@
           <w:b/>
           <w:bCs/>
         </w:rPr>
-        <w:t>Content-Type: application/</w:t>
-      </w:r>
-      <w:proofErr w:type="spellStart"/>
-      <w:r>
-        <w:rPr>
-          <w:b/>
-          <w:bCs/>
-        </w:rPr>
-        <w:t>json</w:t>
-      </w:r>
-      <w:proofErr w:type="spellEnd"/>
+        <w:t>Content-Type: application/json</w:t>
+      </w:r>
     </w:p>
     <w:p>
       <w:pPr>
@@ -3003,7 +3010,7 @@
           <w:bCs/>
         </w:rPr>
         <w:pict w14:anchorId="3C28F1AA">
-          <v:rect id="_x0000_i1088" style="width:468pt;height:1.2pt" o:hrstd="t" o:hr="t" fillcolor="#a0a0a0" stroked="f"/>
+          <v:rect id="_x0000_i1028" style="width:468pt;height:1.2pt" o:hrstd="t" o:hr="t" fillcolor="#a0a0a0" stroked="f"/>
         </w:pict>
       </w:r>
     </w:p>
@@ -3133,17 +3140,8 @@
           <w:b/>
           <w:bCs/>
         </w:rPr>
-        <w:t>Content-Type: application/</w:t>
-      </w:r>
-      <w:proofErr w:type="spellStart"/>
-      <w:r>
-        <w:rPr>
-          <w:b/>
-          <w:bCs/>
-        </w:rPr>
-        <w:t>json</w:t>
-      </w:r>
-      <w:proofErr w:type="spellEnd"/>
+        <w:t>Content-Type: application/json</w:t>
+      </w:r>
     </w:p>
     <w:p>
       <w:pPr>
@@ -3358,7 +3356,7 @@
       <w:pPr>
         <w:pStyle w:val="Heading1"/>
       </w:pPr>
-      <w:bookmarkStart w:id="5" w:name="_Toc180622026"/>
+      <w:bookmarkStart w:id="5" w:name="_Toc180623133"/>
       <w:r>
         <w:t>Security checks</w:t>
       </w:r>
@@ -3585,7 +3583,7 @@
       <w:pPr>
         <w:pStyle w:val="Heading1"/>
       </w:pPr>
-      <w:bookmarkStart w:id="6" w:name="_Toc180622027"/>
+      <w:bookmarkStart w:id="6" w:name="_Toc180623134"/>
       <w:r>
         <w:t>Security test cases</w:t>
       </w:r>
@@ -3692,7 +3690,7 @@
       <w:pPr>
         <w:pStyle w:val="Heading1"/>
       </w:pPr>
-      <w:bookmarkStart w:id="7" w:name="_Toc180622028"/>
+      <w:bookmarkStart w:id="7" w:name="_Toc180623135"/>
       <w:r>
         <w:lastRenderedPageBreak/>
         <w:t>Manual test cases</w:t>
@@ -4005,38 +4003,8 @@
                 <w14:ligatures w14:val="none"/>
               </w:rPr>
               <w:br/>
-              <w:t xml:space="preserve">Enter Valid data "7 </w:t>
-            </w:r>
-            <w:r>
-              <w:rPr>
-                <w:rFonts w:eastAsia="Times New Roman"/>
-                <w:b/>
-                <w:bCs/>
-                <w:color w:val="000000"/>
-                <w:kern w:val="0"/>
-                <w:sz w:val="20"/>
-                <w:szCs w:val="20"/>
-                <w:lang w:bidi="ar-SA"/>
-                <w14:ligatures w14:val="none"/>
-              </w:rPr>
-              <w:t>Characters</w:t>
-            </w:r>
-            <w:proofErr w:type="gramStart"/>
-            <w:r>
-              <w:rPr>
-                <w:rFonts w:eastAsia="Times New Roman"/>
-                <w:b/>
-                <w:bCs/>
-                <w:color w:val="000000"/>
-                <w:kern w:val="0"/>
-                <w:sz w:val="20"/>
-                <w:szCs w:val="20"/>
-                <w:lang w:bidi="ar-SA"/>
-                <w14:ligatures w14:val="none"/>
-              </w:rPr>
-              <w:t>" .</w:t>
-            </w:r>
-            <w:proofErr w:type="gramEnd"/>
+              <w:t>Enter Valid data "7 Characters" .</w:t>
+            </w:r>
           </w:p>
         </w:tc>
         <w:tc>
@@ -4157,48 +4125,7 @@
                 <w14:ligatures w14:val="none"/>
               </w:rPr>
               <w:br/>
-            </w:r>
-            <w:r>
-              <w:rPr>
-                <w:rFonts w:eastAsia="Times New Roman"/>
-                <w:b/>
-                <w:bCs/>
-                <w:color w:val="000000"/>
-                <w:kern w:val="0"/>
-                <w:sz w:val="20"/>
-                <w:szCs w:val="20"/>
-                <w:lang w:bidi="ar-SA"/>
-                <w14:ligatures w14:val="none"/>
-              </w:rPr>
-              <w:t>The Name</w:t>
-            </w:r>
-            <w:r>
-              <w:rPr>
-                <w:rFonts w:eastAsia="Times New Roman"/>
-                <w:b/>
-                <w:bCs/>
-                <w:color w:val="000000"/>
-                <w:kern w:val="0"/>
-                <w:sz w:val="20"/>
-                <w:szCs w:val="20"/>
-                <w:lang w:bidi="ar-SA"/>
-                <w14:ligatures w14:val="none"/>
-              </w:rPr>
-              <w:t xml:space="preserve"> is entered </w:t>
-            </w:r>
-            <w:r>
-              <w:rPr>
-                <w:rFonts w:eastAsia="Times New Roman"/>
-                <w:b/>
-                <w:bCs/>
-                <w:color w:val="000000"/>
-                <w:kern w:val="0"/>
-                <w:sz w:val="20"/>
-                <w:szCs w:val="20"/>
-                <w:lang w:bidi="ar-SA"/>
-                <w14:ligatures w14:val="none"/>
-              </w:rPr>
-              <w:t>successfully</w:t>
+              <w:t>The Name is entered successfully</w:t>
             </w:r>
           </w:p>
         </w:tc>
@@ -4297,51 +4224,7 @@
                 <w14:ligatures w14:val="none"/>
               </w:rPr>
               <w:br/>
-              <w:t xml:space="preserve">Enter Valid data "25 </w:t>
-            </w:r>
-            <w:r>
-              <w:rPr>
-                <w:rFonts w:eastAsia="Times New Roman"/>
-                <w:b/>
-                <w:bCs/>
-                <w:color w:val="000000"/>
-                <w:kern w:val="0"/>
-                <w:sz w:val="20"/>
-                <w:szCs w:val="20"/>
-                <w:lang w:bidi="ar-SA"/>
-                <w14:ligatures w14:val="none"/>
-              </w:rPr>
-              <w:t>Characters</w:t>
-            </w:r>
-            <w:proofErr w:type="gramStart"/>
-            <w:r>
-              <w:rPr>
-                <w:rFonts w:eastAsia="Times New Roman"/>
-                <w:b/>
-                <w:bCs/>
-                <w:color w:val="000000"/>
-                <w:kern w:val="0"/>
-                <w:sz w:val="20"/>
-                <w:szCs w:val="20"/>
-                <w:lang w:bidi="ar-SA"/>
-                <w14:ligatures w14:val="none"/>
-              </w:rPr>
-              <w:t>" .</w:t>
-            </w:r>
-            <w:proofErr w:type="gramEnd"/>
-            <w:r>
-              <w:rPr>
-                <w:rFonts w:eastAsia="Times New Roman"/>
-                <w:b/>
-                <w:bCs/>
-                <w:color w:val="000000"/>
-                <w:kern w:val="0"/>
-                <w:sz w:val="20"/>
-                <w:szCs w:val="20"/>
-                <w:lang w:bidi="ar-SA"/>
-                <w14:ligatures w14:val="none"/>
-              </w:rPr>
-              <w:t xml:space="preserve"> </w:t>
+              <w:t xml:space="preserve">Enter Valid data "25 Characters" . </w:t>
             </w:r>
           </w:p>
         </w:tc>
@@ -4394,37 +4277,7 @@
                 <w14:ligatures w14:val="none"/>
               </w:rPr>
               <w:br/>
-              <w:t xml:space="preserve">2- Enter the Name " </w:t>
-            </w:r>
-            <w:proofErr w:type="spellStart"/>
-            <w:r>
-              <w:rPr>
-                <w:rFonts w:eastAsia="Times New Roman"/>
-                <w:b/>
-                <w:bCs/>
-                <w:color w:val="000000"/>
-                <w:kern w:val="0"/>
-                <w:sz w:val="20"/>
-                <w:szCs w:val="20"/>
-                <w:lang w:bidi="ar-SA"/>
-                <w14:ligatures w14:val="none"/>
-              </w:rPr>
-              <w:t>Almuntasir</w:t>
-            </w:r>
-            <w:proofErr w:type="spellEnd"/>
-            <w:r>
-              <w:rPr>
-                <w:rFonts w:eastAsia="Times New Roman"/>
-                <w:b/>
-                <w:bCs/>
-                <w:color w:val="000000"/>
-                <w:kern w:val="0"/>
-                <w:sz w:val="20"/>
-                <w:szCs w:val="20"/>
-                <w:lang w:bidi="ar-SA"/>
-                <w14:ligatures w14:val="none"/>
-              </w:rPr>
-              <w:t xml:space="preserve"> Billah Mohamed"</w:t>
+              <w:t>2- Enter the Name " Almuntasir Billah Mohamed"</w:t>
             </w:r>
             <w:r>
               <w:rPr>
@@ -4493,21 +4346,7 @@
                 <w14:ligatures w14:val="none"/>
               </w:rPr>
               <w:br/>
-              <w:t xml:space="preserve">The Name is entered </w:t>
-            </w:r>
-            <w:r>
-              <w:rPr>
-                <w:rFonts w:eastAsia="Times New Roman"/>
-                <w:b/>
-                <w:bCs/>
-                <w:color w:val="000000"/>
-                <w:kern w:val="0"/>
-                <w:sz w:val="20"/>
-                <w:szCs w:val="20"/>
-                <w:lang w:bidi="ar-SA"/>
-                <w14:ligatures w14:val="none"/>
-              </w:rPr>
-              <w:t>successfully</w:t>
+              <w:t>The Name is entered successfully</w:t>
             </w:r>
           </w:p>
         </w:tc>
@@ -4606,52 +4445,8 @@
                 <w14:ligatures w14:val="none"/>
               </w:rPr>
               <w:br/>
-              <w:t xml:space="preserve">Enter </w:t>
-            </w:r>
-            <w:r>
-              <w:rPr>
-                <w:rFonts w:eastAsia="Times New Roman"/>
-                <w:b/>
-                <w:bCs/>
-                <w:color w:val="000000"/>
-                <w:kern w:val="0"/>
-                <w:sz w:val="20"/>
-                <w:szCs w:val="20"/>
-                <w:lang w:bidi="ar-SA"/>
-                <w14:ligatures w14:val="none"/>
-              </w:rPr>
-              <w:t>invalid</w:t>
-            </w:r>
-            <w:r>
-              <w:rPr>
-                <w:rFonts w:eastAsia="Times New Roman"/>
-                <w:b/>
-                <w:bCs/>
-                <w:color w:val="000000"/>
-                <w:kern w:val="0"/>
-                <w:sz w:val="20"/>
-                <w:szCs w:val="20"/>
-                <w:lang w:bidi="ar-SA"/>
-                <w14:ligatures w14:val="none"/>
-              </w:rPr>
-              <w:t xml:space="preserve"> data "Spaces</w:t>
-            </w:r>
-            <w:proofErr w:type="gramStart"/>
-            <w:r>
-              <w:rPr>
-                <w:rFonts w:eastAsia="Times New Roman"/>
-                <w:b/>
-                <w:bCs/>
-                <w:color w:val="000000"/>
-                <w:kern w:val="0"/>
-                <w:sz w:val="20"/>
-                <w:szCs w:val="20"/>
-                <w:lang w:bidi="ar-SA"/>
-                <w14:ligatures w14:val="none"/>
-              </w:rPr>
-              <w:t>" .</w:t>
-            </w:r>
-            <w:proofErr w:type="gramEnd"/>
+              <w:t>Enter invalid data "Spaces" .</w:t>
+            </w:r>
           </w:p>
         </w:tc>
         <w:tc>
@@ -4856,52 +4651,8 @@
                 <w14:ligatures w14:val="none"/>
               </w:rPr>
               <w:br/>
-              <w:t xml:space="preserve">Enter </w:t>
-            </w:r>
-            <w:r>
-              <w:rPr>
-                <w:rFonts w:eastAsia="Times New Roman"/>
-                <w:b/>
-                <w:bCs/>
-                <w:color w:val="000000"/>
-                <w:kern w:val="0"/>
-                <w:sz w:val="20"/>
-                <w:szCs w:val="20"/>
-                <w:lang w:bidi="ar-SA"/>
-                <w14:ligatures w14:val="none"/>
-              </w:rPr>
-              <w:t>invalid</w:t>
-            </w:r>
-            <w:r>
-              <w:rPr>
-                <w:rFonts w:eastAsia="Times New Roman"/>
-                <w:b/>
-                <w:bCs/>
-                <w:color w:val="000000"/>
-                <w:kern w:val="0"/>
-                <w:sz w:val="20"/>
-                <w:szCs w:val="20"/>
-                <w:lang w:bidi="ar-SA"/>
-                <w14:ligatures w14:val="none"/>
-              </w:rPr>
-              <w:t xml:space="preserve"> data "Leave the field empty</w:t>
-            </w:r>
-            <w:proofErr w:type="gramStart"/>
-            <w:r>
-              <w:rPr>
-                <w:rFonts w:eastAsia="Times New Roman"/>
-                <w:b/>
-                <w:bCs/>
-                <w:color w:val="000000"/>
-                <w:kern w:val="0"/>
-                <w:sz w:val="20"/>
-                <w:szCs w:val="20"/>
-                <w:lang w:bidi="ar-SA"/>
-                <w14:ligatures w14:val="none"/>
-              </w:rPr>
-              <w:t>" .</w:t>
-            </w:r>
-            <w:proofErr w:type="gramEnd"/>
+              <w:t>Enter invalid data "Leave the field empty" .</w:t>
+            </w:r>
           </w:p>
         </w:tc>
         <w:tc>
@@ -5106,49 +4857,7 @@
                 <w14:ligatures w14:val="none"/>
               </w:rPr>
               <w:br/>
-              <w:t xml:space="preserve">Enter </w:t>
-            </w:r>
-            <w:r>
-              <w:rPr>
-                <w:rFonts w:eastAsia="Times New Roman"/>
-                <w:b/>
-                <w:bCs/>
-                <w:color w:val="000000"/>
-                <w:kern w:val="0"/>
-                <w:sz w:val="20"/>
-                <w:szCs w:val="20"/>
-                <w:lang w:bidi="ar-SA"/>
-                <w14:ligatures w14:val="none"/>
-              </w:rPr>
-              <w:t>invalid</w:t>
-            </w:r>
-            <w:r>
-              <w:rPr>
-                <w:rFonts w:eastAsia="Times New Roman"/>
-                <w:b/>
-                <w:bCs/>
-                <w:color w:val="000000"/>
-                <w:kern w:val="0"/>
-                <w:sz w:val="20"/>
-                <w:szCs w:val="20"/>
-                <w:lang w:bidi="ar-SA"/>
-                <w14:ligatures w14:val="none"/>
-              </w:rPr>
-              <w:t xml:space="preserve"> data "Special Character @</w:t>
-            </w:r>
-            <w:r>
-              <w:rPr>
-                <w:rFonts w:eastAsia="Times New Roman"/>
-                <w:b/>
-                <w:bCs/>
-                <w:color w:val="000000"/>
-                <w:kern w:val="0"/>
-                <w:sz w:val="20"/>
-                <w:szCs w:val="20"/>
-                <w:lang w:bidi="ar-SA"/>
-                <w14:ligatures w14:val="none"/>
-              </w:rPr>
-              <w:t>”.</w:t>
+              <w:t>Enter invalid data "Special Character @”.</w:t>
             </w:r>
           </w:p>
         </w:tc>
@@ -5201,37 +4910,7 @@
                 <w14:ligatures w14:val="none"/>
               </w:rPr>
               <w:br/>
-              <w:t>2- Leave the Name "</w:t>
-            </w:r>
-            <w:proofErr w:type="spellStart"/>
-            <w:r>
-              <w:rPr>
-                <w:rFonts w:eastAsia="Times New Roman"/>
-                <w:b/>
-                <w:bCs/>
-                <w:color w:val="000000"/>
-                <w:kern w:val="0"/>
-                <w:sz w:val="20"/>
-                <w:szCs w:val="20"/>
-                <w:lang w:bidi="ar-SA"/>
-                <w14:ligatures w14:val="none"/>
-              </w:rPr>
-              <w:t>Moh@med</w:t>
-            </w:r>
-            <w:proofErr w:type="spellEnd"/>
-            <w:r>
-              <w:rPr>
-                <w:rFonts w:eastAsia="Times New Roman"/>
-                <w:b/>
-                <w:bCs/>
-                <w:color w:val="000000"/>
-                <w:kern w:val="0"/>
-                <w:sz w:val="20"/>
-                <w:szCs w:val="20"/>
-                <w:lang w:bidi="ar-SA"/>
-                <w14:ligatures w14:val="none"/>
-              </w:rPr>
-              <w:t xml:space="preserve"> Ahmed"</w:t>
+              <w:t>2- Leave the Name "Moh@med Ahmed"</w:t>
             </w:r>
             <w:r>
               <w:rPr>
@@ -5384,49 +5063,7 @@
                 <w14:ligatures w14:val="none"/>
               </w:rPr>
               <w:br/>
-              <w:t xml:space="preserve">Enter </w:t>
-            </w:r>
-            <w:r>
-              <w:rPr>
-                <w:rFonts w:eastAsia="Times New Roman"/>
-                <w:b/>
-                <w:bCs/>
-                <w:color w:val="000000"/>
-                <w:kern w:val="0"/>
-                <w:sz w:val="20"/>
-                <w:szCs w:val="20"/>
-                <w:lang w:bidi="ar-SA"/>
-                <w14:ligatures w14:val="none"/>
-              </w:rPr>
-              <w:t>invalid</w:t>
-            </w:r>
-            <w:r>
-              <w:rPr>
-                <w:rFonts w:eastAsia="Times New Roman"/>
-                <w:b/>
-                <w:bCs/>
-                <w:color w:val="000000"/>
-                <w:kern w:val="0"/>
-                <w:sz w:val="20"/>
-                <w:szCs w:val="20"/>
-                <w:lang w:bidi="ar-SA"/>
-                <w14:ligatures w14:val="none"/>
-              </w:rPr>
-              <w:t xml:space="preserve"> data "Email</w:t>
-            </w:r>
-            <w:r>
-              <w:rPr>
-                <w:rFonts w:eastAsia="Times New Roman"/>
-                <w:b/>
-                <w:bCs/>
-                <w:color w:val="000000"/>
-                <w:kern w:val="0"/>
-                <w:sz w:val="20"/>
-                <w:szCs w:val="20"/>
-                <w:lang w:bidi="ar-SA"/>
-                <w14:ligatures w14:val="none"/>
-              </w:rPr>
-              <w:t>”.</w:t>
+              <w:t>Enter invalid data "Email”.</w:t>
             </w:r>
           </w:p>
         </w:tc>
@@ -5633,52 +5270,8 @@
                 <w14:ligatures w14:val="none"/>
               </w:rPr>
               <w:br/>
-              <w:t xml:space="preserve">Enter </w:t>
-            </w:r>
-            <w:r>
-              <w:rPr>
-                <w:rFonts w:eastAsia="Times New Roman"/>
-                <w:b/>
-                <w:bCs/>
-                <w:color w:val="000000"/>
-                <w:kern w:val="0"/>
-                <w:sz w:val="20"/>
-                <w:szCs w:val="20"/>
-                <w:lang w:bidi="ar-SA"/>
-                <w14:ligatures w14:val="none"/>
-              </w:rPr>
-              <w:t>invalid</w:t>
-            </w:r>
-            <w:r>
-              <w:rPr>
-                <w:rFonts w:eastAsia="Times New Roman"/>
-                <w:b/>
-                <w:bCs/>
-                <w:color w:val="000000"/>
-                <w:kern w:val="0"/>
-                <w:sz w:val="20"/>
-                <w:szCs w:val="20"/>
-                <w:lang w:bidi="ar-SA"/>
-                <w14:ligatures w14:val="none"/>
-              </w:rPr>
-              <w:t xml:space="preserve"> data "Numbers</w:t>
-            </w:r>
-            <w:proofErr w:type="gramStart"/>
-            <w:r>
-              <w:rPr>
-                <w:rFonts w:eastAsia="Times New Roman"/>
-                <w:b/>
-                <w:bCs/>
-                <w:color w:val="000000"/>
-                <w:kern w:val="0"/>
-                <w:sz w:val="20"/>
-                <w:szCs w:val="20"/>
-                <w:lang w:bidi="ar-SA"/>
-                <w14:ligatures w14:val="none"/>
-              </w:rPr>
-              <w:t>" .</w:t>
-            </w:r>
-            <w:proofErr w:type="gramEnd"/>
+              <w:t>Enter invalid data "Numbers" .</w:t>
+            </w:r>
           </w:p>
         </w:tc>
         <w:tc>
@@ -5883,52 +5476,8 @@
                 <w14:ligatures w14:val="none"/>
               </w:rPr>
               <w:br/>
-              <w:t xml:space="preserve">Enter </w:t>
-            </w:r>
-            <w:r>
-              <w:rPr>
-                <w:rFonts w:eastAsia="Times New Roman"/>
-                <w:b/>
-                <w:bCs/>
-                <w:color w:val="000000"/>
-                <w:kern w:val="0"/>
-                <w:sz w:val="20"/>
-                <w:szCs w:val="20"/>
-                <w:lang w:bidi="ar-SA"/>
-                <w14:ligatures w14:val="none"/>
-              </w:rPr>
-              <w:t>invalid</w:t>
-            </w:r>
-            <w:r>
-              <w:rPr>
-                <w:rFonts w:eastAsia="Times New Roman"/>
-                <w:b/>
-                <w:bCs/>
-                <w:color w:val="000000"/>
-                <w:kern w:val="0"/>
-                <w:sz w:val="20"/>
-                <w:szCs w:val="20"/>
-                <w:lang w:bidi="ar-SA"/>
-                <w14:ligatures w14:val="none"/>
-              </w:rPr>
-              <w:t xml:space="preserve"> data "paste a Name with space before the name</w:t>
-            </w:r>
-            <w:proofErr w:type="gramStart"/>
-            <w:r>
-              <w:rPr>
-                <w:rFonts w:eastAsia="Times New Roman"/>
-                <w:b/>
-                <w:bCs/>
-                <w:color w:val="000000"/>
-                <w:kern w:val="0"/>
-                <w:sz w:val="20"/>
-                <w:szCs w:val="20"/>
-                <w:lang w:bidi="ar-SA"/>
-                <w14:ligatures w14:val="none"/>
-              </w:rPr>
-              <w:t>" .</w:t>
-            </w:r>
-            <w:proofErr w:type="gramEnd"/>
+              <w:t>Enter invalid data "paste a Name with space before the name" .</w:t>
+            </w:r>
             <w:r>
               <w:rPr>
                 <w:rFonts w:eastAsia="Times New Roman"/>
@@ -6148,52 +5697,8 @@
                 <w14:ligatures w14:val="none"/>
               </w:rPr>
               <w:br/>
-              <w:t xml:space="preserve">Enter </w:t>
-            </w:r>
-            <w:r>
-              <w:rPr>
-                <w:rFonts w:eastAsia="Times New Roman"/>
-                <w:b/>
-                <w:bCs/>
-                <w:color w:val="000000"/>
-                <w:kern w:val="0"/>
-                <w:sz w:val="20"/>
-                <w:szCs w:val="20"/>
-                <w:lang w:bidi="ar-SA"/>
-                <w14:ligatures w14:val="none"/>
-              </w:rPr>
-              <w:t>invalid</w:t>
-            </w:r>
-            <w:r>
-              <w:rPr>
-                <w:rFonts w:eastAsia="Times New Roman"/>
-                <w:b/>
-                <w:bCs/>
-                <w:color w:val="000000"/>
-                <w:kern w:val="0"/>
-                <w:sz w:val="20"/>
-                <w:szCs w:val="20"/>
-                <w:lang w:bidi="ar-SA"/>
-                <w14:ligatures w14:val="none"/>
-              </w:rPr>
-              <w:t xml:space="preserve"> data "name with numbers after the name</w:t>
-            </w:r>
-            <w:proofErr w:type="gramStart"/>
-            <w:r>
-              <w:rPr>
-                <w:rFonts w:eastAsia="Times New Roman"/>
-                <w:b/>
-                <w:bCs/>
-                <w:color w:val="000000"/>
-                <w:kern w:val="0"/>
-                <w:sz w:val="20"/>
-                <w:szCs w:val="20"/>
-                <w:lang w:bidi="ar-SA"/>
-                <w14:ligatures w14:val="none"/>
-              </w:rPr>
-              <w:t>" .</w:t>
-            </w:r>
-            <w:proofErr w:type="gramEnd"/>
+              <w:t>Enter invalid data "name with numbers after the name" .</w:t>
+            </w:r>
           </w:p>
         </w:tc>
         <w:tc>
@@ -6398,52 +5903,8 @@
                 <w14:ligatures w14:val="none"/>
               </w:rPr>
               <w:br/>
-              <w:t xml:space="preserve">Enter </w:t>
-            </w:r>
-            <w:r>
-              <w:rPr>
-                <w:rFonts w:eastAsia="Times New Roman"/>
-                <w:b/>
-                <w:bCs/>
-                <w:color w:val="000000"/>
-                <w:kern w:val="0"/>
-                <w:sz w:val="20"/>
-                <w:szCs w:val="20"/>
-                <w:lang w:bidi="ar-SA"/>
-                <w14:ligatures w14:val="none"/>
-              </w:rPr>
-              <w:t>invalid</w:t>
-            </w:r>
-            <w:r>
-              <w:rPr>
-                <w:rFonts w:eastAsia="Times New Roman"/>
-                <w:b/>
-                <w:bCs/>
-                <w:color w:val="000000"/>
-                <w:kern w:val="0"/>
-                <w:sz w:val="20"/>
-                <w:szCs w:val="20"/>
-                <w:lang w:bidi="ar-SA"/>
-                <w14:ligatures w14:val="none"/>
-              </w:rPr>
-              <w:t xml:space="preserve"> data "name with numbers Before the name</w:t>
-            </w:r>
-            <w:proofErr w:type="gramStart"/>
-            <w:r>
-              <w:rPr>
-                <w:rFonts w:eastAsia="Times New Roman"/>
-                <w:b/>
-                <w:bCs/>
-                <w:color w:val="000000"/>
-                <w:kern w:val="0"/>
-                <w:sz w:val="20"/>
-                <w:szCs w:val="20"/>
-                <w:lang w:bidi="ar-SA"/>
-                <w14:ligatures w14:val="none"/>
-              </w:rPr>
-              <w:t>" .</w:t>
-            </w:r>
-            <w:proofErr w:type="gramEnd"/>
+              <w:t>Enter invalid data "name with numbers Before the name" .</w:t>
+            </w:r>
             <w:r>
               <w:rPr>
                 <w:rFonts w:eastAsia="Times New Roman"/>
@@ -6663,52 +6124,8 @@
                 <w14:ligatures w14:val="none"/>
               </w:rPr>
               <w:br/>
-              <w:t xml:space="preserve">Enter </w:t>
-            </w:r>
-            <w:r>
-              <w:rPr>
-                <w:rFonts w:eastAsia="Times New Roman"/>
-                <w:b/>
-                <w:bCs/>
-                <w:color w:val="000000"/>
-                <w:kern w:val="0"/>
-                <w:sz w:val="20"/>
-                <w:szCs w:val="20"/>
-                <w:lang w:bidi="ar-SA"/>
-                <w14:ligatures w14:val="none"/>
-              </w:rPr>
-              <w:t>invalid</w:t>
-            </w:r>
-            <w:r>
-              <w:rPr>
-                <w:rFonts w:eastAsia="Times New Roman"/>
-                <w:b/>
-                <w:bCs/>
-                <w:color w:val="000000"/>
-                <w:kern w:val="0"/>
-                <w:sz w:val="20"/>
-                <w:szCs w:val="20"/>
-                <w:lang w:bidi="ar-SA"/>
-                <w14:ligatures w14:val="none"/>
-              </w:rPr>
-              <w:t xml:space="preserve"> data "Less than 7 characters</w:t>
-            </w:r>
-            <w:proofErr w:type="gramStart"/>
-            <w:r>
-              <w:rPr>
-                <w:rFonts w:eastAsia="Times New Roman"/>
-                <w:b/>
-                <w:bCs/>
-                <w:color w:val="000000"/>
-                <w:kern w:val="0"/>
-                <w:sz w:val="20"/>
-                <w:szCs w:val="20"/>
-                <w:lang w:bidi="ar-SA"/>
-                <w14:ligatures w14:val="none"/>
-              </w:rPr>
-              <w:t>" .</w:t>
-            </w:r>
-            <w:proofErr w:type="gramEnd"/>
+              <w:t>Enter invalid data "Less than 7 characters" .</w:t>
+            </w:r>
           </w:p>
         </w:tc>
         <w:tc>
@@ -6913,52 +6330,8 @@
                 <w14:ligatures w14:val="none"/>
               </w:rPr>
               <w:br/>
-              <w:t xml:space="preserve">Enter </w:t>
-            </w:r>
-            <w:r>
-              <w:rPr>
-                <w:rFonts w:eastAsia="Times New Roman"/>
-                <w:b/>
-                <w:bCs/>
-                <w:color w:val="000000"/>
-                <w:kern w:val="0"/>
-                <w:sz w:val="20"/>
-                <w:szCs w:val="20"/>
-                <w:lang w:bidi="ar-SA"/>
-                <w14:ligatures w14:val="none"/>
-              </w:rPr>
-              <w:t>invalid</w:t>
-            </w:r>
-            <w:r>
-              <w:rPr>
-                <w:rFonts w:eastAsia="Times New Roman"/>
-                <w:b/>
-                <w:bCs/>
-                <w:color w:val="000000"/>
-                <w:kern w:val="0"/>
-                <w:sz w:val="20"/>
-                <w:szCs w:val="20"/>
-                <w:lang w:bidi="ar-SA"/>
-                <w14:ligatures w14:val="none"/>
-              </w:rPr>
-              <w:t xml:space="preserve"> data "URL</w:t>
-            </w:r>
-            <w:proofErr w:type="gramStart"/>
-            <w:r>
-              <w:rPr>
-                <w:rFonts w:eastAsia="Times New Roman"/>
-                <w:b/>
-                <w:bCs/>
-                <w:color w:val="000000"/>
-                <w:kern w:val="0"/>
-                <w:sz w:val="20"/>
-                <w:szCs w:val="20"/>
-                <w:lang w:bidi="ar-SA"/>
-                <w14:ligatures w14:val="none"/>
-              </w:rPr>
-              <w:t>" .</w:t>
-            </w:r>
-            <w:proofErr w:type="gramEnd"/>
+              <w:t>Enter invalid data "URL" .</w:t>
+            </w:r>
             <w:r>
               <w:rPr>
                 <w:rFonts w:eastAsia="Times New Roman"/>
@@ -7178,52 +6551,8 @@
                 <w14:ligatures w14:val="none"/>
               </w:rPr>
               <w:br/>
-              <w:t xml:space="preserve">Enter </w:t>
-            </w:r>
-            <w:r>
-              <w:rPr>
-                <w:rFonts w:eastAsia="Times New Roman"/>
-                <w:b/>
-                <w:bCs/>
-                <w:color w:val="000000"/>
-                <w:kern w:val="0"/>
-                <w:sz w:val="20"/>
-                <w:szCs w:val="20"/>
-                <w:lang w:bidi="ar-SA"/>
-                <w14:ligatures w14:val="none"/>
-              </w:rPr>
-              <w:t>invalid</w:t>
-            </w:r>
-            <w:r>
-              <w:rPr>
-                <w:rFonts w:eastAsia="Times New Roman"/>
-                <w:b/>
-                <w:bCs/>
-                <w:color w:val="000000"/>
-                <w:kern w:val="0"/>
-                <w:sz w:val="20"/>
-                <w:szCs w:val="20"/>
-                <w:lang w:bidi="ar-SA"/>
-                <w14:ligatures w14:val="none"/>
-              </w:rPr>
-              <w:t xml:space="preserve"> data "All Name in Lower Case</w:t>
-            </w:r>
-            <w:proofErr w:type="gramStart"/>
-            <w:r>
-              <w:rPr>
-                <w:rFonts w:eastAsia="Times New Roman"/>
-                <w:b/>
-                <w:bCs/>
-                <w:color w:val="000000"/>
-                <w:kern w:val="0"/>
-                <w:sz w:val="20"/>
-                <w:szCs w:val="20"/>
-                <w:lang w:bidi="ar-SA"/>
-                <w14:ligatures w14:val="none"/>
-              </w:rPr>
-              <w:t>" .</w:t>
-            </w:r>
-            <w:proofErr w:type="gramEnd"/>
+              <w:t>Enter invalid data "All Name in Lower Case" .</w:t>
+            </w:r>
             <w:r>
               <w:rPr>
                 <w:rFonts w:eastAsia="Times New Roman"/>
@@ -7290,67 +6619,7 @@
                 <w14:ligatures w14:val="none"/>
               </w:rPr>
               <w:br/>
-              <w:t>2- Leave the Name "</w:t>
-            </w:r>
-            <w:proofErr w:type="spellStart"/>
-            <w:r>
-              <w:rPr>
-                <w:rFonts w:eastAsia="Times New Roman"/>
-                <w:b/>
-                <w:bCs/>
-                <w:color w:val="000000"/>
-                <w:kern w:val="0"/>
-                <w:sz w:val="20"/>
-                <w:szCs w:val="20"/>
-                <w:lang w:bidi="ar-SA"/>
-                <w14:ligatures w14:val="none"/>
-              </w:rPr>
-              <w:t>mai</w:t>
-            </w:r>
-            <w:proofErr w:type="spellEnd"/>
-            <w:r>
-              <w:rPr>
-                <w:rFonts w:eastAsia="Times New Roman"/>
-                <w:b/>
-                <w:bCs/>
-                <w:color w:val="000000"/>
-                <w:kern w:val="0"/>
-                <w:sz w:val="20"/>
-                <w:szCs w:val="20"/>
-                <w:lang w:bidi="ar-SA"/>
-                <w14:ligatures w14:val="none"/>
-              </w:rPr>
-              <w:t xml:space="preserve"> </w:t>
-            </w:r>
-            <w:proofErr w:type="spellStart"/>
-            <w:r>
-              <w:rPr>
-                <w:rFonts w:eastAsia="Times New Roman"/>
-                <w:b/>
-                <w:bCs/>
-                <w:color w:val="000000"/>
-                <w:kern w:val="0"/>
-                <w:sz w:val="20"/>
-                <w:szCs w:val="20"/>
-                <w:lang w:bidi="ar-SA"/>
-                <w14:ligatures w14:val="none"/>
-              </w:rPr>
-              <w:t>ahmed</w:t>
-            </w:r>
-            <w:proofErr w:type="spellEnd"/>
-            <w:r>
-              <w:rPr>
-                <w:rFonts w:eastAsia="Times New Roman"/>
-                <w:b/>
-                <w:bCs/>
-                <w:color w:val="000000"/>
-                <w:kern w:val="0"/>
-                <w:sz w:val="20"/>
-                <w:szCs w:val="20"/>
-                <w:lang w:bidi="ar-SA"/>
-                <w14:ligatures w14:val="none"/>
-              </w:rPr>
-              <w:t>"</w:t>
+              <w:t>2- Leave the Name "mai ahmed"</w:t>
             </w:r>
             <w:r>
               <w:rPr>
@@ -7591,24 +6860,8 @@
                 <w:lang w:bidi="ar-SA"/>
                 <w14:ligatures w14:val="none"/>
               </w:rPr>
-              <w:t xml:space="preserve">Expected </w:t>
-            </w:r>
-            <w:proofErr w:type="spellStart"/>
-            <w:r>
-              <w:rPr>
-                <w:rFonts w:eastAsia="Times New Roman"/>
-                <w:b/>
-                <w:bCs/>
-                <w:color w:val="FFFFFF"/>
-                <w:kern w:val="0"/>
-                <w:sz w:val="20"/>
-                <w:szCs w:val="20"/>
-                <w:lang w:bidi="ar-SA"/>
-                <w14:ligatures w14:val="none"/>
-              </w:rPr>
-              <w:t>Ruslts</w:t>
-            </w:r>
-            <w:proofErr w:type="spellEnd"/>
+              <w:t>Expected Ruslts</w:t>
+            </w:r>
           </w:p>
         </w:tc>
       </w:tr>
@@ -7706,24 +6959,8 @@
                 <w14:ligatures w14:val="none"/>
               </w:rPr>
               <w:br/>
-              <w:t>Enter Valid data "2 Numbers</w:t>
-            </w:r>
-            <w:proofErr w:type="gramStart"/>
-            <w:r>
-              <w:rPr>
-                <w:rFonts w:eastAsia="Times New Roman"/>
-                <w:b/>
-                <w:bCs/>
-                <w:color w:val="000000"/>
-                <w:kern w:val="0"/>
-                <w:sz w:val="20"/>
-                <w:szCs w:val="20"/>
-                <w:lang w:bidi="ar-SA"/>
-                <w14:ligatures w14:val="none"/>
-              </w:rPr>
-              <w:t>" .</w:t>
-            </w:r>
-            <w:proofErr w:type="gramEnd"/>
+              <w:t>Enter Valid data "2 Numbers" .</w:t>
+            </w:r>
           </w:p>
         </w:tc>
         <w:tc>
@@ -7844,21 +7081,7 @@
                 <w14:ligatures w14:val="none"/>
               </w:rPr>
               <w:br/>
-              <w:t xml:space="preserve">The Age is entered </w:t>
-            </w:r>
-            <w:r>
-              <w:rPr>
-                <w:rFonts w:eastAsia="Times New Roman"/>
-                <w:b/>
-                <w:bCs/>
-                <w:color w:val="000000"/>
-                <w:kern w:val="0"/>
-                <w:sz w:val="20"/>
-                <w:szCs w:val="20"/>
-                <w:lang w:bidi="ar-SA"/>
-                <w14:ligatures w14:val="none"/>
-              </w:rPr>
-              <w:t>successfully</w:t>
+              <w:t>The Age is entered successfully</w:t>
             </w:r>
           </w:p>
         </w:tc>
@@ -7957,24 +7180,8 @@
                 <w14:ligatures w14:val="none"/>
               </w:rPr>
               <w:br/>
-              <w:t>Enter Valid data "1 Number</w:t>
-            </w:r>
-            <w:proofErr w:type="gramStart"/>
-            <w:r>
-              <w:rPr>
-                <w:rFonts w:eastAsia="Times New Roman"/>
-                <w:b/>
-                <w:bCs/>
-                <w:color w:val="000000"/>
-                <w:kern w:val="0"/>
-                <w:sz w:val="20"/>
-                <w:szCs w:val="20"/>
-                <w:lang w:bidi="ar-SA"/>
-                <w14:ligatures w14:val="none"/>
-              </w:rPr>
-              <w:t>" .</w:t>
-            </w:r>
-            <w:proofErr w:type="gramEnd"/>
+              <w:t>Enter Valid data "1 Number" .</w:t>
+            </w:r>
           </w:p>
         </w:tc>
         <w:tc>
@@ -8095,21 +7302,7 @@
                 <w14:ligatures w14:val="none"/>
               </w:rPr>
               <w:br/>
-              <w:t xml:space="preserve">The Age is entered </w:t>
-            </w:r>
-            <w:r>
-              <w:rPr>
-                <w:rFonts w:eastAsia="Times New Roman"/>
-                <w:b/>
-                <w:bCs/>
-                <w:color w:val="000000"/>
-                <w:kern w:val="0"/>
-                <w:sz w:val="20"/>
-                <w:szCs w:val="20"/>
-                <w:lang w:bidi="ar-SA"/>
-                <w14:ligatures w14:val="none"/>
-              </w:rPr>
-              <w:t>successfully</w:t>
+              <w:t>The Age is entered successfully</w:t>
             </w:r>
           </w:p>
         </w:tc>
@@ -8208,52 +7401,8 @@
                 <w14:ligatures w14:val="none"/>
               </w:rPr>
               <w:br/>
-              <w:t xml:space="preserve">Enter </w:t>
-            </w:r>
-            <w:r>
-              <w:rPr>
-                <w:rFonts w:eastAsia="Times New Roman"/>
-                <w:b/>
-                <w:bCs/>
-                <w:color w:val="000000"/>
-                <w:kern w:val="0"/>
-                <w:sz w:val="20"/>
-                <w:szCs w:val="20"/>
-                <w:lang w:bidi="ar-SA"/>
-                <w14:ligatures w14:val="none"/>
-              </w:rPr>
-              <w:t>invalid</w:t>
-            </w:r>
-            <w:r>
-              <w:rPr>
-                <w:rFonts w:eastAsia="Times New Roman"/>
-                <w:b/>
-                <w:bCs/>
-                <w:color w:val="000000"/>
-                <w:kern w:val="0"/>
-                <w:sz w:val="20"/>
-                <w:szCs w:val="20"/>
-                <w:lang w:bidi="ar-SA"/>
-                <w14:ligatures w14:val="none"/>
-              </w:rPr>
-              <w:t xml:space="preserve"> data "Spaces</w:t>
-            </w:r>
-            <w:proofErr w:type="gramStart"/>
-            <w:r>
-              <w:rPr>
-                <w:rFonts w:eastAsia="Times New Roman"/>
-                <w:b/>
-                <w:bCs/>
-                <w:color w:val="000000"/>
-                <w:kern w:val="0"/>
-                <w:sz w:val="20"/>
-                <w:szCs w:val="20"/>
-                <w:lang w:bidi="ar-SA"/>
-                <w14:ligatures w14:val="none"/>
-              </w:rPr>
-              <w:t>" .</w:t>
-            </w:r>
-            <w:proofErr w:type="gramEnd"/>
+              <w:t>Enter invalid data "Spaces" .</w:t>
+            </w:r>
           </w:p>
         </w:tc>
         <w:tc>
@@ -8458,52 +7607,8 @@
                 <w14:ligatures w14:val="none"/>
               </w:rPr>
               <w:br/>
-              <w:t xml:space="preserve">Enter </w:t>
-            </w:r>
-            <w:r>
-              <w:rPr>
-                <w:rFonts w:eastAsia="Times New Roman"/>
-                <w:b/>
-                <w:bCs/>
-                <w:color w:val="000000"/>
-                <w:kern w:val="0"/>
-                <w:sz w:val="20"/>
-                <w:szCs w:val="20"/>
-                <w:lang w:bidi="ar-SA"/>
-                <w14:ligatures w14:val="none"/>
-              </w:rPr>
-              <w:t>invalid</w:t>
-            </w:r>
-            <w:r>
-              <w:rPr>
-                <w:rFonts w:eastAsia="Times New Roman"/>
-                <w:b/>
-                <w:bCs/>
-                <w:color w:val="000000"/>
-                <w:kern w:val="0"/>
-                <w:sz w:val="20"/>
-                <w:szCs w:val="20"/>
-                <w:lang w:bidi="ar-SA"/>
-                <w14:ligatures w14:val="none"/>
-              </w:rPr>
-              <w:t xml:space="preserve"> data "Leave the field empty</w:t>
-            </w:r>
-            <w:proofErr w:type="gramStart"/>
-            <w:r>
-              <w:rPr>
-                <w:rFonts w:eastAsia="Times New Roman"/>
-                <w:b/>
-                <w:bCs/>
-                <w:color w:val="000000"/>
-                <w:kern w:val="0"/>
-                <w:sz w:val="20"/>
-                <w:szCs w:val="20"/>
-                <w:lang w:bidi="ar-SA"/>
-                <w14:ligatures w14:val="none"/>
-              </w:rPr>
-              <w:t>" .</w:t>
-            </w:r>
-            <w:proofErr w:type="gramEnd"/>
+              <w:t>Enter invalid data "Leave the field empty" .</w:t>
+            </w:r>
           </w:p>
         </w:tc>
         <w:tc>
@@ -8708,52 +7813,8 @@
                 <w14:ligatures w14:val="none"/>
               </w:rPr>
               <w:br/>
-              <w:t xml:space="preserve">Enter </w:t>
-            </w:r>
-            <w:r>
-              <w:rPr>
-                <w:rFonts w:eastAsia="Times New Roman"/>
-                <w:b/>
-                <w:bCs/>
-                <w:color w:val="000000"/>
-                <w:kern w:val="0"/>
-                <w:sz w:val="20"/>
-                <w:szCs w:val="20"/>
-                <w:lang w:bidi="ar-SA"/>
-                <w14:ligatures w14:val="none"/>
-              </w:rPr>
-              <w:t>invalid</w:t>
-            </w:r>
-            <w:r>
-              <w:rPr>
-                <w:rFonts w:eastAsia="Times New Roman"/>
-                <w:b/>
-                <w:bCs/>
-                <w:color w:val="000000"/>
-                <w:kern w:val="0"/>
-                <w:sz w:val="20"/>
-                <w:szCs w:val="20"/>
-                <w:lang w:bidi="ar-SA"/>
-                <w14:ligatures w14:val="none"/>
-              </w:rPr>
-              <w:t xml:space="preserve"> data "Special Character $</w:t>
-            </w:r>
-            <w:proofErr w:type="gramStart"/>
-            <w:r>
-              <w:rPr>
-                <w:rFonts w:eastAsia="Times New Roman"/>
-                <w:b/>
-                <w:bCs/>
-                <w:color w:val="000000"/>
-                <w:kern w:val="0"/>
-                <w:sz w:val="20"/>
-                <w:szCs w:val="20"/>
-                <w:lang w:bidi="ar-SA"/>
-                <w14:ligatures w14:val="none"/>
-              </w:rPr>
-              <w:t>" .</w:t>
-            </w:r>
-            <w:proofErr w:type="gramEnd"/>
+              <w:t>Enter invalid data "Special Character $" .</w:t>
+            </w:r>
           </w:p>
         </w:tc>
         <w:tc>
@@ -8958,52 +8019,8 @@
                 <w14:ligatures w14:val="none"/>
               </w:rPr>
               <w:br/>
-              <w:t xml:space="preserve">Enter </w:t>
-            </w:r>
-            <w:r>
-              <w:rPr>
-                <w:rFonts w:eastAsia="Times New Roman"/>
-                <w:b/>
-                <w:bCs/>
-                <w:color w:val="000000"/>
-                <w:kern w:val="0"/>
-                <w:sz w:val="20"/>
-                <w:szCs w:val="20"/>
-                <w:lang w:bidi="ar-SA"/>
-                <w14:ligatures w14:val="none"/>
-              </w:rPr>
-              <w:t>invalid</w:t>
-            </w:r>
-            <w:r>
-              <w:rPr>
-                <w:rFonts w:eastAsia="Times New Roman"/>
-                <w:b/>
-                <w:bCs/>
-                <w:color w:val="000000"/>
-                <w:kern w:val="0"/>
-                <w:sz w:val="20"/>
-                <w:szCs w:val="20"/>
-                <w:lang w:bidi="ar-SA"/>
-                <w14:ligatures w14:val="none"/>
-              </w:rPr>
-              <w:t xml:space="preserve"> data "Email</w:t>
-            </w:r>
-            <w:proofErr w:type="gramStart"/>
-            <w:r>
-              <w:rPr>
-                <w:rFonts w:eastAsia="Times New Roman"/>
-                <w:b/>
-                <w:bCs/>
-                <w:color w:val="000000"/>
-                <w:kern w:val="0"/>
-                <w:sz w:val="20"/>
-                <w:szCs w:val="20"/>
-                <w:lang w:bidi="ar-SA"/>
-                <w14:ligatures w14:val="none"/>
-              </w:rPr>
-              <w:t>" .</w:t>
-            </w:r>
-            <w:proofErr w:type="gramEnd"/>
+              <w:t>Enter invalid data "Email" .</w:t>
+            </w:r>
           </w:p>
         </w:tc>
         <w:tc>
@@ -9208,52 +8225,8 @@
                 <w14:ligatures w14:val="none"/>
               </w:rPr>
               <w:br/>
-              <w:t xml:space="preserve">Enter </w:t>
-            </w:r>
-            <w:r>
-              <w:rPr>
-                <w:rFonts w:eastAsia="Times New Roman"/>
-                <w:b/>
-                <w:bCs/>
-                <w:color w:val="000000"/>
-                <w:kern w:val="0"/>
-                <w:sz w:val="20"/>
-                <w:szCs w:val="20"/>
-                <w:lang w:bidi="ar-SA"/>
-                <w14:ligatures w14:val="none"/>
-              </w:rPr>
-              <w:t>invalid</w:t>
-            </w:r>
-            <w:r>
-              <w:rPr>
-                <w:rFonts w:eastAsia="Times New Roman"/>
-                <w:b/>
-                <w:bCs/>
-                <w:color w:val="000000"/>
-                <w:kern w:val="0"/>
-                <w:sz w:val="20"/>
-                <w:szCs w:val="20"/>
-                <w:lang w:bidi="ar-SA"/>
-                <w14:ligatures w14:val="none"/>
-              </w:rPr>
-              <w:t xml:space="preserve"> data " Fraction Numbers</w:t>
-            </w:r>
-            <w:proofErr w:type="gramStart"/>
-            <w:r>
-              <w:rPr>
-                <w:rFonts w:eastAsia="Times New Roman"/>
-                <w:b/>
-                <w:bCs/>
-                <w:color w:val="000000"/>
-                <w:kern w:val="0"/>
-                <w:sz w:val="20"/>
-                <w:szCs w:val="20"/>
-                <w:lang w:bidi="ar-SA"/>
-                <w14:ligatures w14:val="none"/>
-              </w:rPr>
-              <w:t>" .</w:t>
-            </w:r>
-            <w:proofErr w:type="gramEnd"/>
+              <w:t>Enter invalid data " Fraction Numbers" .</w:t>
+            </w:r>
             <w:r>
               <w:rPr>
                 <w:rFonts w:eastAsia="Times New Roman"/>
@@ -9473,52 +8446,8 @@
                 <w14:ligatures w14:val="none"/>
               </w:rPr>
               <w:br/>
-              <w:t xml:space="preserve">Enter </w:t>
-            </w:r>
-            <w:r>
-              <w:rPr>
-                <w:rFonts w:eastAsia="Times New Roman"/>
-                <w:b/>
-                <w:bCs/>
-                <w:color w:val="000000"/>
-                <w:kern w:val="0"/>
-                <w:sz w:val="20"/>
-                <w:szCs w:val="20"/>
-                <w:lang w:bidi="ar-SA"/>
-                <w14:ligatures w14:val="none"/>
-              </w:rPr>
-              <w:t>invalid</w:t>
-            </w:r>
-            <w:r>
-              <w:rPr>
-                <w:rFonts w:eastAsia="Times New Roman"/>
-                <w:b/>
-                <w:bCs/>
-                <w:color w:val="000000"/>
-                <w:kern w:val="0"/>
-                <w:sz w:val="20"/>
-                <w:szCs w:val="20"/>
-                <w:lang w:bidi="ar-SA"/>
-                <w14:ligatures w14:val="none"/>
-              </w:rPr>
-              <w:t xml:space="preserve"> data "paste a number with space before the number</w:t>
-            </w:r>
-            <w:proofErr w:type="gramStart"/>
-            <w:r>
-              <w:rPr>
-                <w:rFonts w:eastAsia="Times New Roman"/>
-                <w:b/>
-                <w:bCs/>
-                <w:color w:val="000000"/>
-                <w:kern w:val="0"/>
-                <w:sz w:val="20"/>
-                <w:szCs w:val="20"/>
-                <w:lang w:bidi="ar-SA"/>
-                <w14:ligatures w14:val="none"/>
-              </w:rPr>
-              <w:t>" .</w:t>
-            </w:r>
-            <w:proofErr w:type="gramEnd"/>
+              <w:t>Enter invalid data "paste a number with space before the number" .</w:t>
+            </w:r>
           </w:p>
         </w:tc>
         <w:tc>
@@ -9723,52 +8652,8 @@
                 <w14:ligatures w14:val="none"/>
               </w:rPr>
               <w:br/>
-              <w:t xml:space="preserve">Enter </w:t>
-            </w:r>
-            <w:r>
-              <w:rPr>
-                <w:rFonts w:eastAsia="Times New Roman"/>
-                <w:b/>
-                <w:bCs/>
-                <w:color w:val="000000"/>
-                <w:kern w:val="0"/>
-                <w:sz w:val="20"/>
-                <w:szCs w:val="20"/>
-                <w:lang w:bidi="ar-SA"/>
-                <w14:ligatures w14:val="none"/>
-              </w:rPr>
-              <w:t>invalid</w:t>
-            </w:r>
-            <w:r>
-              <w:rPr>
-                <w:rFonts w:eastAsia="Times New Roman"/>
-                <w:b/>
-                <w:bCs/>
-                <w:color w:val="000000"/>
-                <w:kern w:val="0"/>
-                <w:sz w:val="20"/>
-                <w:szCs w:val="20"/>
-                <w:lang w:bidi="ar-SA"/>
-                <w14:ligatures w14:val="none"/>
-              </w:rPr>
-              <w:t xml:space="preserve"> data "name with numbers after the name</w:t>
-            </w:r>
-            <w:proofErr w:type="gramStart"/>
-            <w:r>
-              <w:rPr>
-                <w:rFonts w:eastAsia="Times New Roman"/>
-                <w:b/>
-                <w:bCs/>
-                <w:color w:val="000000"/>
-                <w:kern w:val="0"/>
-                <w:sz w:val="20"/>
-                <w:szCs w:val="20"/>
-                <w:lang w:bidi="ar-SA"/>
-                <w14:ligatures w14:val="none"/>
-              </w:rPr>
-              <w:t>" .</w:t>
-            </w:r>
-            <w:proofErr w:type="gramEnd"/>
+              <w:t>Enter invalid data "name with numbers after the name" .</w:t>
+            </w:r>
           </w:p>
         </w:tc>
         <w:tc>
@@ -9974,52 +8859,8 @@
                 <w14:ligatures w14:val="none"/>
               </w:rPr>
               <w:br/>
-              <w:t xml:space="preserve">Enter </w:t>
-            </w:r>
-            <w:r>
-              <w:rPr>
-                <w:rFonts w:eastAsia="Times New Roman"/>
-                <w:b/>
-                <w:bCs/>
-                <w:color w:val="000000"/>
-                <w:kern w:val="0"/>
-                <w:sz w:val="20"/>
-                <w:szCs w:val="20"/>
-                <w:lang w:bidi="ar-SA"/>
-                <w14:ligatures w14:val="none"/>
-              </w:rPr>
-              <w:t>invalid</w:t>
-            </w:r>
-            <w:r>
-              <w:rPr>
-                <w:rFonts w:eastAsia="Times New Roman"/>
-                <w:b/>
-                <w:bCs/>
-                <w:color w:val="000000"/>
-                <w:kern w:val="0"/>
-                <w:sz w:val="20"/>
-                <w:szCs w:val="20"/>
-                <w:lang w:bidi="ar-SA"/>
-                <w14:ligatures w14:val="none"/>
-              </w:rPr>
-              <w:t xml:space="preserve"> data "0</w:t>
-            </w:r>
-            <w:proofErr w:type="gramStart"/>
-            <w:r>
-              <w:rPr>
-                <w:rFonts w:eastAsia="Times New Roman"/>
-                <w:b/>
-                <w:bCs/>
-                <w:color w:val="000000"/>
-                <w:kern w:val="0"/>
-                <w:sz w:val="20"/>
-                <w:szCs w:val="20"/>
-                <w:lang w:bidi="ar-SA"/>
-                <w14:ligatures w14:val="none"/>
-              </w:rPr>
-              <w:t>" .</w:t>
-            </w:r>
-            <w:proofErr w:type="gramEnd"/>
+              <w:t>Enter invalid data "0" .</w:t>
+            </w:r>
           </w:p>
         </w:tc>
         <w:tc>
@@ -10224,52 +9065,8 @@
                 <w14:ligatures w14:val="none"/>
               </w:rPr>
               <w:br/>
-              <w:t xml:space="preserve">Enter </w:t>
-            </w:r>
-            <w:r>
-              <w:rPr>
-                <w:rFonts w:eastAsia="Times New Roman"/>
-                <w:b/>
-                <w:bCs/>
-                <w:color w:val="000000"/>
-                <w:kern w:val="0"/>
-                <w:sz w:val="20"/>
-                <w:szCs w:val="20"/>
-                <w:lang w:bidi="ar-SA"/>
-                <w14:ligatures w14:val="none"/>
-              </w:rPr>
-              <w:t>invalid</w:t>
-            </w:r>
-            <w:r>
-              <w:rPr>
-                <w:rFonts w:eastAsia="Times New Roman"/>
-                <w:b/>
-                <w:bCs/>
-                <w:color w:val="000000"/>
-                <w:kern w:val="0"/>
-                <w:sz w:val="20"/>
-                <w:szCs w:val="20"/>
-                <w:lang w:bidi="ar-SA"/>
-                <w14:ligatures w14:val="none"/>
-              </w:rPr>
-              <w:t xml:space="preserve"> data "120</w:t>
-            </w:r>
-            <w:proofErr w:type="gramStart"/>
-            <w:r>
-              <w:rPr>
-                <w:rFonts w:eastAsia="Times New Roman"/>
-                <w:b/>
-                <w:bCs/>
-                <w:color w:val="000000"/>
-                <w:kern w:val="0"/>
-                <w:sz w:val="20"/>
-                <w:szCs w:val="20"/>
-                <w:lang w:bidi="ar-SA"/>
-                <w14:ligatures w14:val="none"/>
-              </w:rPr>
-              <w:t>" .</w:t>
-            </w:r>
-            <w:proofErr w:type="gramEnd"/>
+              <w:t>Enter invalid data "120" .</w:t>
+            </w:r>
           </w:p>
         </w:tc>
         <w:tc>
@@ -10474,52 +9271,8 @@
                 <w14:ligatures w14:val="none"/>
               </w:rPr>
               <w:br/>
-              <w:t xml:space="preserve">Enter </w:t>
-            </w:r>
-            <w:r>
-              <w:rPr>
-                <w:rFonts w:eastAsia="Times New Roman"/>
-                <w:b/>
-                <w:bCs/>
-                <w:color w:val="000000"/>
-                <w:kern w:val="0"/>
-                <w:sz w:val="20"/>
-                <w:szCs w:val="20"/>
-                <w:lang w:bidi="ar-SA"/>
-                <w14:ligatures w14:val="none"/>
-              </w:rPr>
-              <w:t>invalid</w:t>
-            </w:r>
-            <w:r>
-              <w:rPr>
-                <w:rFonts w:eastAsia="Times New Roman"/>
-                <w:b/>
-                <w:bCs/>
-                <w:color w:val="000000"/>
-                <w:kern w:val="0"/>
-                <w:sz w:val="20"/>
-                <w:szCs w:val="20"/>
-                <w:lang w:bidi="ar-SA"/>
-                <w14:ligatures w14:val="none"/>
-              </w:rPr>
-              <w:t xml:space="preserve"> data "URL</w:t>
-            </w:r>
-            <w:proofErr w:type="gramStart"/>
-            <w:r>
-              <w:rPr>
-                <w:rFonts w:eastAsia="Times New Roman"/>
-                <w:b/>
-                <w:bCs/>
-                <w:color w:val="000000"/>
-                <w:kern w:val="0"/>
-                <w:sz w:val="20"/>
-                <w:szCs w:val="20"/>
-                <w:lang w:bidi="ar-SA"/>
-                <w14:ligatures w14:val="none"/>
-              </w:rPr>
-              <w:t>" .</w:t>
-            </w:r>
-            <w:proofErr w:type="gramEnd"/>
+              <w:t>Enter invalid data "URL" .</w:t>
+            </w:r>
           </w:p>
         </w:tc>
         <w:tc>
@@ -10966,24 +9719,8 @@
                 <w14:ligatures w14:val="none"/>
               </w:rPr>
               <w:br/>
-              <w:t>Enter Valid data "Male</w:t>
-            </w:r>
-            <w:proofErr w:type="gramStart"/>
-            <w:r>
-              <w:rPr>
-                <w:rFonts w:eastAsia="Times New Roman"/>
-                <w:b/>
-                <w:bCs/>
-                <w:color w:val="000000"/>
-                <w:kern w:val="0"/>
-                <w:sz w:val="20"/>
-                <w:szCs w:val="20"/>
-                <w:lang w:bidi="ar-SA"/>
-                <w14:ligatures w14:val="none"/>
-              </w:rPr>
-              <w:t>" .</w:t>
-            </w:r>
-            <w:proofErr w:type="gramEnd"/>
+              <w:t>Enter Valid data "Male" .</w:t>
+            </w:r>
           </w:p>
         </w:tc>
         <w:tc>
@@ -11116,21 +9853,7 @@
                 <w:lang w:bidi="ar-SA"/>
                 <w14:ligatures w14:val="none"/>
               </w:rPr>
-              <w:t xml:space="preserve">The placeholder is removed and The Gender Field is entered </w:t>
-            </w:r>
-            <w:r>
-              <w:rPr>
-                <w:rFonts w:eastAsia="Times New Roman"/>
-                <w:b/>
-                <w:bCs/>
-                <w:color w:val="000000"/>
-                <w:kern w:val="0"/>
-                <w:sz w:val="20"/>
-                <w:szCs w:val="20"/>
-                <w:lang w:bidi="ar-SA"/>
-                <w14:ligatures w14:val="none"/>
-              </w:rPr>
-              <w:t>successfully</w:t>
+              <w:t>The placeholder is removed and The Gender Field is entered successfully</w:t>
             </w:r>
           </w:p>
         </w:tc>
@@ -11229,24 +9952,8 @@
                 <w14:ligatures w14:val="none"/>
               </w:rPr>
               <w:br/>
-              <w:t>Enter Valid data "Female</w:t>
-            </w:r>
-            <w:proofErr w:type="gramStart"/>
-            <w:r>
-              <w:rPr>
-                <w:rFonts w:eastAsia="Times New Roman"/>
-                <w:b/>
-                <w:bCs/>
-                <w:color w:val="000000"/>
-                <w:kern w:val="0"/>
-                <w:sz w:val="20"/>
-                <w:szCs w:val="20"/>
-                <w:lang w:bidi="ar-SA"/>
-                <w14:ligatures w14:val="none"/>
-              </w:rPr>
-              <w:t>" .</w:t>
-            </w:r>
-            <w:proofErr w:type="gramEnd"/>
+              <w:t>Enter Valid data "Female" .</w:t>
+            </w:r>
           </w:p>
         </w:tc>
         <w:tc>
@@ -11379,21 +10086,7 @@
                 <w:lang w:bidi="ar-SA"/>
                 <w14:ligatures w14:val="none"/>
               </w:rPr>
-              <w:t xml:space="preserve">The placeholder is removed and The Gender Field is entered </w:t>
-            </w:r>
-            <w:r>
-              <w:rPr>
-                <w:rFonts w:eastAsia="Times New Roman"/>
-                <w:b/>
-                <w:bCs/>
-                <w:color w:val="000000"/>
-                <w:kern w:val="0"/>
-                <w:sz w:val="20"/>
-                <w:szCs w:val="20"/>
-                <w:lang w:bidi="ar-SA"/>
-                <w14:ligatures w14:val="none"/>
-              </w:rPr>
-              <w:t>successfully</w:t>
+              <w:t>The placeholder is removed and The Gender Field is entered successfully</w:t>
             </w:r>
           </w:p>
         </w:tc>
@@ -11492,24 +10185,8 @@
                 <w14:ligatures w14:val="none"/>
               </w:rPr>
               <w:br/>
-              <w:t>Enter invalid data "Leave it empty</w:t>
-            </w:r>
-            <w:proofErr w:type="gramStart"/>
-            <w:r>
-              <w:rPr>
-                <w:rFonts w:eastAsia="Times New Roman"/>
-                <w:b/>
-                <w:bCs/>
-                <w:color w:val="000000"/>
-                <w:kern w:val="0"/>
-                <w:sz w:val="20"/>
-                <w:szCs w:val="20"/>
-                <w:lang w:bidi="ar-SA"/>
-                <w14:ligatures w14:val="none"/>
-              </w:rPr>
-              <w:t>" .</w:t>
-            </w:r>
-            <w:proofErr w:type="gramEnd"/>
+              <w:t>Enter invalid data "Leave it empty" .</w:t>
+            </w:r>
           </w:p>
         </w:tc>
         <w:tc>
@@ -11828,24 +10505,8 @@
                 <w:lang w:bidi="ar-SA"/>
                 <w14:ligatures w14:val="none"/>
               </w:rPr>
-              <w:t xml:space="preserve">Expected </w:t>
-            </w:r>
-            <w:proofErr w:type="spellStart"/>
-            <w:r>
-              <w:rPr>
-                <w:rFonts w:eastAsia="Times New Roman"/>
-                <w:b/>
-                <w:bCs/>
-                <w:color w:val="FFFFFF"/>
-                <w:kern w:val="0"/>
-                <w:sz w:val="20"/>
-                <w:szCs w:val="20"/>
-                <w:lang w:bidi="ar-SA"/>
-                <w14:ligatures w14:val="none"/>
-              </w:rPr>
-              <w:t>Ruslts</w:t>
-            </w:r>
-            <w:proofErr w:type="spellEnd"/>
+              <w:t>Expected Ruslts</w:t>
+            </w:r>
           </w:p>
         </w:tc>
       </w:tr>
@@ -11944,24 +10605,8 @@
                 <w14:ligatures w14:val="none"/>
               </w:rPr>
               <w:br/>
-              <w:t>Enter Valid data "14 characters</w:t>
-            </w:r>
-            <w:proofErr w:type="gramStart"/>
-            <w:r>
-              <w:rPr>
-                <w:rFonts w:eastAsia="Times New Roman"/>
-                <w:b/>
-                <w:bCs/>
-                <w:color w:val="000000"/>
-                <w:kern w:val="0"/>
-                <w:sz w:val="20"/>
-                <w:szCs w:val="20"/>
-                <w:lang w:bidi="ar-SA"/>
-                <w14:ligatures w14:val="none"/>
-              </w:rPr>
-              <w:t>" .</w:t>
-            </w:r>
-            <w:proofErr w:type="gramEnd"/>
+              <w:t>Enter Valid data "14 characters" .</w:t>
+            </w:r>
           </w:p>
         </w:tc>
         <w:tc>
@@ -12082,48 +10727,7 @@
                 <w14:ligatures w14:val="none"/>
               </w:rPr>
               <w:br/>
-            </w:r>
-            <w:r>
-              <w:rPr>
-                <w:rFonts w:eastAsia="Times New Roman"/>
-                <w:b/>
-                <w:bCs/>
-                <w:color w:val="000000"/>
-                <w:kern w:val="0"/>
-                <w:sz w:val="20"/>
-                <w:szCs w:val="20"/>
-                <w:lang w:bidi="ar-SA"/>
-                <w14:ligatures w14:val="none"/>
-              </w:rPr>
-              <w:t>The Disease</w:t>
-            </w:r>
-            <w:r>
-              <w:rPr>
-                <w:rFonts w:eastAsia="Times New Roman"/>
-                <w:b/>
-                <w:bCs/>
-                <w:color w:val="000000"/>
-                <w:kern w:val="0"/>
-                <w:sz w:val="20"/>
-                <w:szCs w:val="20"/>
-                <w:lang w:bidi="ar-SA"/>
-                <w14:ligatures w14:val="none"/>
-              </w:rPr>
-              <w:t xml:space="preserve"> is entered </w:t>
-            </w:r>
-            <w:r>
-              <w:rPr>
-                <w:rFonts w:eastAsia="Times New Roman"/>
-                <w:b/>
-                <w:bCs/>
-                <w:color w:val="000000"/>
-                <w:kern w:val="0"/>
-                <w:sz w:val="20"/>
-                <w:szCs w:val="20"/>
-                <w:lang w:bidi="ar-SA"/>
-                <w14:ligatures w14:val="none"/>
-              </w:rPr>
-              <w:t>successfully</w:t>
+              <w:t>The Disease is entered successfully</w:t>
             </w:r>
           </w:p>
         </w:tc>
@@ -12344,48 +10948,7 @@
                 <w14:ligatures w14:val="none"/>
               </w:rPr>
               <w:br/>
-            </w:r>
-            <w:r>
-              <w:rPr>
-                <w:rFonts w:eastAsia="Times New Roman"/>
-                <w:b/>
-                <w:bCs/>
-                <w:color w:val="000000"/>
-                <w:kern w:val="0"/>
-                <w:sz w:val="20"/>
-                <w:szCs w:val="20"/>
-                <w:lang w:bidi="ar-SA"/>
-                <w14:ligatures w14:val="none"/>
-              </w:rPr>
-              <w:t>The Disease</w:t>
-            </w:r>
-            <w:r>
-              <w:rPr>
-                <w:rFonts w:eastAsia="Times New Roman"/>
-                <w:b/>
-                <w:bCs/>
-                <w:color w:val="000000"/>
-                <w:kern w:val="0"/>
-                <w:sz w:val="20"/>
-                <w:szCs w:val="20"/>
-                <w:lang w:bidi="ar-SA"/>
-                <w14:ligatures w14:val="none"/>
-              </w:rPr>
-              <w:t xml:space="preserve"> is entered </w:t>
-            </w:r>
-            <w:r>
-              <w:rPr>
-                <w:rFonts w:eastAsia="Times New Roman"/>
-                <w:b/>
-                <w:bCs/>
-                <w:color w:val="000000"/>
-                <w:kern w:val="0"/>
-                <w:sz w:val="20"/>
-                <w:szCs w:val="20"/>
-                <w:lang w:bidi="ar-SA"/>
-                <w14:ligatures w14:val="none"/>
-              </w:rPr>
-              <w:t>successfully</w:t>
+              <w:t>The Disease is entered successfully</w:t>
             </w:r>
           </w:p>
         </w:tc>
@@ -12484,24 +11047,8 @@
                 <w14:ligatures w14:val="none"/>
               </w:rPr>
               <w:br/>
-              <w:t xml:space="preserve">Enter invalid data "less than 3 characters </w:t>
-            </w:r>
-            <w:proofErr w:type="gramStart"/>
-            <w:r>
-              <w:rPr>
-                <w:rFonts w:eastAsia="Times New Roman"/>
-                <w:b/>
-                <w:bCs/>
-                <w:color w:val="000000"/>
-                <w:kern w:val="0"/>
-                <w:sz w:val="20"/>
-                <w:szCs w:val="20"/>
-                <w:lang w:bidi="ar-SA"/>
-                <w14:ligatures w14:val="none"/>
-              </w:rPr>
-              <w:t>" .</w:t>
-            </w:r>
-            <w:proofErr w:type="gramEnd"/>
+              <w:t>Enter invalid data "less than 3 characters " .</w:t>
+            </w:r>
           </w:p>
         </w:tc>
         <w:tc>
@@ -12553,37 +11100,7 @@
                 <w14:ligatures w14:val="none"/>
               </w:rPr>
               <w:br/>
-              <w:t>2- Enter the Disease "</w:t>
-            </w:r>
-            <w:proofErr w:type="spellStart"/>
-            <w:r>
-              <w:rPr>
-                <w:rFonts w:eastAsia="Times New Roman"/>
-                <w:b/>
-                <w:bCs/>
-                <w:color w:val="000000"/>
-                <w:kern w:val="0"/>
-                <w:sz w:val="20"/>
-                <w:szCs w:val="20"/>
-                <w:lang w:bidi="ar-SA"/>
-                <w14:ligatures w14:val="none"/>
-              </w:rPr>
-              <w:t>fl</w:t>
-            </w:r>
-            <w:proofErr w:type="spellEnd"/>
-            <w:r>
-              <w:rPr>
-                <w:rFonts w:eastAsia="Times New Roman"/>
-                <w:b/>
-                <w:bCs/>
-                <w:color w:val="000000"/>
-                <w:kern w:val="0"/>
-                <w:sz w:val="20"/>
-                <w:szCs w:val="20"/>
-                <w:lang w:bidi="ar-SA"/>
-                <w14:ligatures w14:val="none"/>
-              </w:rPr>
-              <w:t>"</w:t>
+              <w:t>2- Enter the Disease "fl"</w:t>
             </w:r>
             <w:r>
               <w:rPr>
@@ -12736,37 +11253,7 @@
                 <w14:ligatures w14:val="none"/>
               </w:rPr>
               <w:br/>
-              <w:t>Enter invalid data "</w:t>
-            </w:r>
-            <w:proofErr w:type="gramStart"/>
-            <w:r>
-              <w:rPr>
-                <w:rFonts w:eastAsia="Times New Roman"/>
-                <w:b/>
-                <w:bCs/>
-                <w:color w:val="000000"/>
-                <w:kern w:val="0"/>
-                <w:sz w:val="20"/>
-                <w:szCs w:val="20"/>
-                <w:lang w:bidi="ar-SA"/>
-                <w14:ligatures w14:val="none"/>
-              </w:rPr>
-              <w:t>Leave  empty</w:t>
-            </w:r>
-            <w:proofErr w:type="gramEnd"/>
-            <w:r>
-              <w:rPr>
-                <w:rFonts w:eastAsia="Times New Roman"/>
-                <w:b/>
-                <w:bCs/>
-                <w:color w:val="000000"/>
-                <w:kern w:val="0"/>
-                <w:sz w:val="20"/>
-                <w:szCs w:val="20"/>
-                <w:lang w:bidi="ar-SA"/>
-                <w14:ligatures w14:val="none"/>
-              </w:rPr>
-              <w:t>" .</w:t>
+              <w:t>Enter invalid data "Leave  empty" .</w:t>
             </w:r>
           </w:p>
         </w:tc>
@@ -12972,24 +11459,8 @@
                 <w14:ligatures w14:val="none"/>
               </w:rPr>
               <w:br/>
-              <w:t xml:space="preserve">Enter invalid data "More than 14 </w:t>
-            </w:r>
-            <w:proofErr w:type="gramStart"/>
-            <w:r>
-              <w:rPr>
-                <w:rFonts w:eastAsia="Times New Roman"/>
-                <w:b/>
-                <w:bCs/>
-                <w:color w:val="000000"/>
-                <w:kern w:val="0"/>
-                <w:sz w:val="20"/>
-                <w:szCs w:val="20"/>
-                <w:lang w:bidi="ar-SA"/>
-                <w14:ligatures w14:val="none"/>
-              </w:rPr>
-              <w:t>" .</w:t>
-            </w:r>
-            <w:proofErr w:type="gramEnd"/>
+              <w:t>Enter invalid data "More than 14 " .</w:t>
+            </w:r>
           </w:p>
         </w:tc>
         <w:tc>
@@ -13278,24 +11749,8 @@
                 <w:lang w:bidi="ar-SA"/>
                 <w14:ligatures w14:val="none"/>
               </w:rPr>
-              <w:t xml:space="preserve"> data "Spaces</w:t>
-            </w:r>
-            <w:proofErr w:type="gramStart"/>
-            <w:r>
-              <w:rPr>
-                <w:rFonts w:eastAsia="Times New Roman"/>
-                <w:b/>
-                <w:bCs/>
-                <w:color w:val="000000"/>
-                <w:kern w:val="0"/>
-                <w:sz w:val="20"/>
-                <w:szCs w:val="20"/>
-                <w:lang w:bidi="ar-SA"/>
-                <w14:ligatures w14:val="none"/>
-              </w:rPr>
-              <w:t>" .</w:t>
-            </w:r>
-            <w:proofErr w:type="gramEnd"/>
+              <w:t xml:space="preserve"> data "Spaces" .</w:t>
+            </w:r>
           </w:p>
         </w:tc>
         <w:tc>
@@ -13528,24 +11983,8 @@
                 <w:lang w:bidi="ar-SA"/>
                 <w14:ligatures w14:val="none"/>
               </w:rPr>
-              <w:t xml:space="preserve"> data "Special Character @</w:t>
-            </w:r>
-            <w:proofErr w:type="gramStart"/>
-            <w:r>
-              <w:rPr>
-                <w:rFonts w:eastAsia="Times New Roman"/>
-                <w:b/>
-                <w:bCs/>
-                <w:color w:val="000000"/>
-                <w:kern w:val="0"/>
-                <w:sz w:val="20"/>
-                <w:szCs w:val="20"/>
-                <w:lang w:bidi="ar-SA"/>
-                <w14:ligatures w14:val="none"/>
-              </w:rPr>
-              <w:t>" .</w:t>
-            </w:r>
-            <w:proofErr w:type="gramEnd"/>
+              <w:t xml:space="preserve"> data "Special Character @" .</w:t>
+            </w:r>
           </w:p>
         </w:tc>
         <w:tc>
@@ -13597,37 +12036,7 @@
                 <w14:ligatures w14:val="none"/>
               </w:rPr>
               <w:br/>
-              <w:t>2- Enter the Disease "</w:t>
-            </w:r>
-            <w:proofErr w:type="spellStart"/>
-            <w:r>
-              <w:rPr>
-                <w:rFonts w:eastAsia="Times New Roman"/>
-                <w:b/>
-                <w:bCs/>
-                <w:color w:val="000000"/>
-                <w:kern w:val="0"/>
-                <w:sz w:val="20"/>
-                <w:szCs w:val="20"/>
-                <w:lang w:bidi="ar-SA"/>
-                <w14:ligatures w14:val="none"/>
-              </w:rPr>
-              <w:t>he@dche</w:t>
-            </w:r>
-            <w:proofErr w:type="spellEnd"/>
-            <w:r>
-              <w:rPr>
-                <w:rFonts w:eastAsia="Times New Roman"/>
-                <w:b/>
-                <w:bCs/>
-                <w:color w:val="000000"/>
-                <w:kern w:val="0"/>
-                <w:sz w:val="20"/>
-                <w:szCs w:val="20"/>
-                <w:lang w:bidi="ar-SA"/>
-                <w14:ligatures w14:val="none"/>
-              </w:rPr>
-              <w:t>"</w:t>
+              <w:t>2- Enter the Disease "he@dche"</w:t>
             </w:r>
             <w:r>
               <w:rPr>
@@ -13809,24 +12218,8 @@
                 <w:lang w:bidi="ar-SA"/>
                 <w14:ligatures w14:val="none"/>
               </w:rPr>
-              <w:t xml:space="preserve"> data "URL</w:t>
-            </w:r>
-            <w:proofErr w:type="gramStart"/>
-            <w:r>
-              <w:rPr>
-                <w:rFonts w:eastAsia="Times New Roman"/>
-                <w:b/>
-                <w:bCs/>
-                <w:color w:val="000000"/>
-                <w:kern w:val="0"/>
-                <w:sz w:val="20"/>
-                <w:szCs w:val="20"/>
-                <w:lang w:bidi="ar-SA"/>
-                <w14:ligatures w14:val="none"/>
-              </w:rPr>
-              <w:t>" .</w:t>
-            </w:r>
-            <w:proofErr w:type="gramEnd"/>
+              <w:t xml:space="preserve"> data "URL" .</w:t>
+            </w:r>
             <w:r>
               <w:rPr>
                 <w:rFonts w:eastAsia="Times New Roman"/>
@@ -14260,24 +12653,8 @@
                 <w14:ligatures w14:val="none"/>
               </w:rPr>
               <w:br/>
-              <w:t>Enter Valid data "Dr. smith</w:t>
-            </w:r>
-            <w:proofErr w:type="gramStart"/>
-            <w:r>
-              <w:rPr>
-                <w:rFonts w:eastAsia="Times New Roman"/>
-                <w:b/>
-                <w:bCs/>
-                <w:color w:val="000000"/>
-                <w:kern w:val="0"/>
-                <w:sz w:val="20"/>
-                <w:szCs w:val="20"/>
-                <w:lang w:bidi="ar-SA"/>
-                <w14:ligatures w14:val="none"/>
-              </w:rPr>
-              <w:t>" .</w:t>
-            </w:r>
-            <w:proofErr w:type="gramEnd"/>
+              <w:t>Enter Valid data "Dr. smith" .</w:t>
+            </w:r>
           </w:p>
         </w:tc>
         <w:tc>
@@ -14329,35 +12706,7 @@
                 <w14:ligatures w14:val="none"/>
               </w:rPr>
               <w:br/>
-              <w:t>2</w:t>
-            </w:r>
-            <w:r>
-              <w:rPr>
-                <w:rFonts w:eastAsia="Times New Roman"/>
-                <w:b/>
-                <w:bCs/>
-                <w:color w:val="000000"/>
-                <w:kern w:val="0"/>
-                <w:sz w:val="20"/>
-                <w:szCs w:val="20"/>
-                <w:lang w:bidi="ar-SA"/>
-                <w14:ligatures w14:val="none"/>
-              </w:rPr>
-              <w:t>- Click</w:t>
-            </w:r>
-            <w:r>
-              <w:rPr>
-                <w:rFonts w:eastAsia="Times New Roman"/>
-                <w:b/>
-                <w:bCs/>
-                <w:color w:val="000000"/>
-                <w:kern w:val="0"/>
-                <w:sz w:val="20"/>
-                <w:szCs w:val="20"/>
-                <w:lang w:bidi="ar-SA"/>
-                <w14:ligatures w14:val="none"/>
-              </w:rPr>
-              <w:t xml:space="preserve"> on Dropdown Menu Doctor and choose (Dr. Smith)</w:t>
+              <w:t>2- Click on Dropdown Menu Doctor and choose (Dr. Smith)</w:t>
             </w:r>
             <w:r>
               <w:rPr>
@@ -14410,21 +12759,7 @@
                 <w:lang w:bidi="ar-SA"/>
                 <w14:ligatures w14:val="none"/>
               </w:rPr>
-              <w:t xml:space="preserve">The placeholder is removed and The Doctor Field is entered </w:t>
-            </w:r>
-            <w:r>
-              <w:rPr>
-                <w:rFonts w:eastAsia="Times New Roman"/>
-                <w:b/>
-                <w:bCs/>
-                <w:color w:val="000000"/>
-                <w:kern w:val="0"/>
-                <w:sz w:val="20"/>
-                <w:szCs w:val="20"/>
-                <w:lang w:bidi="ar-SA"/>
-                <w14:ligatures w14:val="none"/>
-              </w:rPr>
-              <w:t>successfully</w:t>
+              <w:t>The placeholder is removed and The Doctor Field is entered successfully</w:t>
             </w:r>
           </w:p>
         </w:tc>
@@ -14523,24 +12858,8 @@
                 <w14:ligatures w14:val="none"/>
               </w:rPr>
               <w:br/>
-              <w:t>Enter Valid data "Dr. Rania</w:t>
-            </w:r>
-            <w:proofErr w:type="gramStart"/>
-            <w:r>
-              <w:rPr>
-                <w:rFonts w:eastAsia="Times New Roman"/>
-                <w:b/>
-                <w:bCs/>
-                <w:color w:val="000000"/>
-                <w:kern w:val="0"/>
-                <w:sz w:val="20"/>
-                <w:szCs w:val="20"/>
-                <w:lang w:bidi="ar-SA"/>
-                <w14:ligatures w14:val="none"/>
-              </w:rPr>
-              <w:t>" .</w:t>
-            </w:r>
-            <w:proofErr w:type="gramEnd"/>
+              <w:t>Enter Valid data "Dr. Rania" .</w:t>
+            </w:r>
           </w:p>
         </w:tc>
         <w:tc>
@@ -14592,35 +12911,7 @@
                 <w14:ligatures w14:val="none"/>
               </w:rPr>
               <w:br/>
-              <w:t>2</w:t>
-            </w:r>
-            <w:r>
-              <w:rPr>
-                <w:rFonts w:eastAsia="Times New Roman"/>
-                <w:b/>
-                <w:bCs/>
-                <w:color w:val="000000"/>
-                <w:kern w:val="0"/>
-                <w:sz w:val="20"/>
-                <w:szCs w:val="20"/>
-                <w:lang w:bidi="ar-SA"/>
-                <w14:ligatures w14:val="none"/>
-              </w:rPr>
-              <w:t>- Click</w:t>
-            </w:r>
-            <w:r>
-              <w:rPr>
-                <w:rFonts w:eastAsia="Times New Roman"/>
-                <w:b/>
-                <w:bCs/>
-                <w:color w:val="000000"/>
-                <w:kern w:val="0"/>
-                <w:sz w:val="20"/>
-                <w:szCs w:val="20"/>
-                <w:lang w:bidi="ar-SA"/>
-                <w14:ligatures w14:val="none"/>
-              </w:rPr>
-              <w:t xml:space="preserve"> on Dropdown Menu Doctor and choose (Dr. Rania)</w:t>
+              <w:t>2- Click on Dropdown Menu Doctor and choose (Dr. Rania)</w:t>
             </w:r>
             <w:r>
               <w:rPr>
@@ -14673,21 +12964,7 @@
                 <w:lang w:bidi="ar-SA"/>
                 <w14:ligatures w14:val="none"/>
               </w:rPr>
-              <w:t xml:space="preserve">The placeholder is removed and The Doctor Field is entered </w:t>
-            </w:r>
-            <w:r>
-              <w:rPr>
-                <w:rFonts w:eastAsia="Times New Roman"/>
-                <w:b/>
-                <w:bCs/>
-                <w:color w:val="000000"/>
-                <w:kern w:val="0"/>
-                <w:sz w:val="20"/>
-                <w:szCs w:val="20"/>
-                <w:lang w:bidi="ar-SA"/>
-                <w14:ligatures w14:val="none"/>
-              </w:rPr>
-              <w:t>successfully</w:t>
+              <w:t>The placeholder is removed and The Doctor Field is entered successfully</w:t>
             </w:r>
           </w:p>
         </w:tc>
@@ -14786,24 +13063,8 @@
                 <w14:ligatures w14:val="none"/>
               </w:rPr>
               <w:br/>
-              <w:t>Enter invalid data "Leave it empty</w:t>
-            </w:r>
-            <w:proofErr w:type="gramStart"/>
-            <w:r>
-              <w:rPr>
-                <w:rFonts w:eastAsia="Times New Roman"/>
-                <w:b/>
-                <w:bCs/>
-                <w:color w:val="000000"/>
-                <w:kern w:val="0"/>
-                <w:sz w:val="20"/>
-                <w:szCs w:val="20"/>
-                <w:lang w:bidi="ar-SA"/>
-                <w14:ligatures w14:val="none"/>
-              </w:rPr>
-              <w:t>" .</w:t>
-            </w:r>
-            <w:proofErr w:type="gramEnd"/>
+              <w:t>Enter invalid data "Leave it empty" .</w:t>
+            </w:r>
           </w:p>
         </w:tc>
         <w:tc>
@@ -14855,35 +13116,7 @@
                 <w14:ligatures w14:val="none"/>
               </w:rPr>
               <w:br/>
-              <w:t>2</w:t>
-            </w:r>
-            <w:r>
-              <w:rPr>
-                <w:rFonts w:eastAsia="Times New Roman"/>
-                <w:b/>
-                <w:bCs/>
-                <w:color w:val="000000"/>
-                <w:kern w:val="0"/>
-                <w:sz w:val="20"/>
-                <w:szCs w:val="20"/>
-                <w:lang w:bidi="ar-SA"/>
-                <w14:ligatures w14:val="none"/>
-              </w:rPr>
-              <w:t>- Leave</w:t>
-            </w:r>
-            <w:r>
-              <w:rPr>
-                <w:rFonts w:eastAsia="Times New Roman"/>
-                <w:b/>
-                <w:bCs/>
-                <w:color w:val="000000"/>
-                <w:kern w:val="0"/>
-                <w:sz w:val="20"/>
-                <w:szCs w:val="20"/>
-                <w:lang w:bidi="ar-SA"/>
-                <w14:ligatures w14:val="none"/>
-              </w:rPr>
-              <w:t xml:space="preserve"> age empty</w:t>
+              <w:t>2- Leave age empty</w:t>
             </w:r>
             <w:r>
               <w:rPr>
@@ -14958,9 +13191,6 @@
       <w:pPr>
         <w:bidi/>
         <w:jc w:val="right"/>
-        <w:rPr>
-          <w:rFonts w:hint="cs"/>
-        </w:rPr>
       </w:pPr>
     </w:p>
     <w:tbl>
@@ -15269,24 +13499,8 @@
                 <w14:ligatures w14:val="none"/>
               </w:rPr>
               <w:br/>
-              <w:t>Enter Valid data "9AM- 10AM</w:t>
-            </w:r>
-            <w:proofErr w:type="gramStart"/>
-            <w:r>
-              <w:rPr>
-                <w:rFonts w:eastAsia="Times New Roman"/>
-                <w:b/>
-                <w:bCs/>
-                <w:color w:val="000000"/>
-                <w:kern w:val="0"/>
-                <w:sz w:val="20"/>
-                <w:szCs w:val="20"/>
-                <w:lang w:bidi="ar-SA"/>
-                <w14:ligatures w14:val="none"/>
-              </w:rPr>
-              <w:t>" .</w:t>
-            </w:r>
-            <w:proofErr w:type="gramEnd"/>
+              <w:t>Enter Valid data "9AM- 10AM" .</w:t>
+            </w:r>
           </w:p>
         </w:tc>
         <w:tc>
@@ -15338,63 +13552,7 @@
                 <w14:ligatures w14:val="none"/>
               </w:rPr>
               <w:br/>
-              <w:t>2</w:t>
-            </w:r>
-            <w:r>
-              <w:rPr>
-                <w:rFonts w:eastAsia="Times New Roman"/>
-                <w:b/>
-                <w:bCs/>
-                <w:color w:val="000000"/>
-                <w:kern w:val="0"/>
-                <w:sz w:val="20"/>
-                <w:szCs w:val="20"/>
-                <w:lang w:bidi="ar-SA"/>
-                <w14:ligatures w14:val="none"/>
-              </w:rPr>
-              <w:t>- Click</w:t>
-            </w:r>
-            <w:r>
-              <w:rPr>
-                <w:rFonts w:eastAsia="Times New Roman"/>
-                <w:b/>
-                <w:bCs/>
-                <w:color w:val="000000"/>
-                <w:kern w:val="0"/>
-                <w:sz w:val="20"/>
-                <w:szCs w:val="20"/>
-                <w:lang w:bidi="ar-SA"/>
-                <w14:ligatures w14:val="none"/>
-              </w:rPr>
-              <w:t xml:space="preserve"> on Dropdown Menu </w:t>
-            </w:r>
-            <w:r>
-              <w:rPr>
-                <w:rFonts w:eastAsia="Times New Roman"/>
-                <w:b/>
-                <w:bCs/>
-                <w:color w:val="000000"/>
-                <w:kern w:val="0"/>
-                <w:sz w:val="20"/>
-                <w:szCs w:val="20"/>
-                <w:lang w:bidi="ar-SA"/>
-                <w14:ligatures w14:val="none"/>
-              </w:rPr>
-              <w:t>Slot</w:t>
-            </w:r>
-            <w:r>
-              <w:rPr>
-                <w:rFonts w:eastAsia="Times New Roman"/>
-                <w:b/>
-                <w:bCs/>
-                <w:color w:val="000000"/>
-                <w:kern w:val="0"/>
-                <w:sz w:val="20"/>
-                <w:szCs w:val="20"/>
-                <w:lang w:bidi="ar-SA"/>
-                <w14:ligatures w14:val="none"/>
-              </w:rPr>
-              <w:t xml:space="preserve"> and choose (9AM- 10AM)</w:t>
+              <w:t>2- Click on Dropdown Menu Slot and choose (9AM- 10AM)</w:t>
             </w:r>
             <w:r>
               <w:rPr>
@@ -15447,49 +13605,7 @@
                 <w:lang w:bidi="ar-SA"/>
                 <w14:ligatures w14:val="none"/>
               </w:rPr>
-              <w:t xml:space="preserve">The placeholder is removed and The </w:t>
-            </w:r>
-            <w:r>
-              <w:rPr>
-                <w:rFonts w:eastAsia="Times New Roman"/>
-                <w:b/>
-                <w:bCs/>
-                <w:color w:val="000000"/>
-                <w:kern w:val="0"/>
-                <w:sz w:val="20"/>
-                <w:szCs w:val="20"/>
-                <w:lang w:bidi="ar-SA"/>
-                <w14:ligatures w14:val="none"/>
-              </w:rPr>
-              <w:t>Slot</w:t>
-            </w:r>
-            <w:r>
-              <w:rPr>
-                <w:rFonts w:eastAsia="Times New Roman"/>
-                <w:b/>
-                <w:bCs/>
-                <w:color w:val="000000"/>
-                <w:kern w:val="0"/>
-                <w:sz w:val="20"/>
-                <w:szCs w:val="20"/>
-                <w:lang w:bidi="ar-SA"/>
-                <w14:ligatures w14:val="none"/>
-              </w:rPr>
-              <w:t xml:space="preserve"> Field is entered </w:t>
-            </w:r>
-            <w:r>
-              <w:rPr>
-                <w:rFonts w:eastAsia="Times New Roman"/>
-                <w:b/>
-                <w:bCs/>
-                <w:color w:val="000000"/>
-                <w:kern w:val="0"/>
-                <w:sz w:val="20"/>
-                <w:szCs w:val="20"/>
-                <w:lang w:bidi="ar-SA"/>
-                <w14:ligatures w14:val="none"/>
-              </w:rPr>
-              <w:t>successfully</w:t>
+              <w:t>The placeholder is removed and The Slot Field is entered successfully</w:t>
             </w:r>
           </w:p>
         </w:tc>
@@ -15589,24 +13705,8 @@
                 <w14:ligatures w14:val="none"/>
               </w:rPr>
               <w:br/>
-              <w:t>Enter Valid data "9PM- 10PM</w:t>
-            </w:r>
-            <w:proofErr w:type="gramStart"/>
-            <w:r>
-              <w:rPr>
-                <w:rFonts w:eastAsia="Times New Roman"/>
-                <w:b/>
-                <w:bCs/>
-                <w:color w:val="000000"/>
-                <w:kern w:val="0"/>
-                <w:sz w:val="20"/>
-                <w:szCs w:val="20"/>
-                <w:lang w:bidi="ar-SA"/>
-                <w14:ligatures w14:val="none"/>
-              </w:rPr>
-              <w:t>" .</w:t>
-            </w:r>
-            <w:proofErr w:type="gramEnd"/>
+              <w:t>Enter Valid data "9PM- 10PM" .</w:t>
+            </w:r>
           </w:p>
         </w:tc>
         <w:tc>
@@ -15658,63 +13758,7 @@
                 <w14:ligatures w14:val="none"/>
               </w:rPr>
               <w:br/>
-              <w:t>2</w:t>
-            </w:r>
-            <w:r>
-              <w:rPr>
-                <w:rFonts w:eastAsia="Times New Roman"/>
-                <w:b/>
-                <w:bCs/>
-                <w:color w:val="000000"/>
-                <w:kern w:val="0"/>
-                <w:sz w:val="20"/>
-                <w:szCs w:val="20"/>
-                <w:lang w:bidi="ar-SA"/>
-                <w14:ligatures w14:val="none"/>
-              </w:rPr>
-              <w:t>- Click</w:t>
-            </w:r>
-            <w:r>
-              <w:rPr>
-                <w:rFonts w:eastAsia="Times New Roman"/>
-                <w:b/>
-                <w:bCs/>
-                <w:color w:val="000000"/>
-                <w:kern w:val="0"/>
-                <w:sz w:val="20"/>
-                <w:szCs w:val="20"/>
-                <w:lang w:bidi="ar-SA"/>
-                <w14:ligatures w14:val="none"/>
-              </w:rPr>
-              <w:t xml:space="preserve"> on Dropdown Menu </w:t>
-            </w:r>
-            <w:r>
-              <w:rPr>
-                <w:rFonts w:eastAsia="Times New Roman"/>
-                <w:b/>
-                <w:bCs/>
-                <w:color w:val="000000"/>
-                <w:kern w:val="0"/>
-                <w:sz w:val="20"/>
-                <w:szCs w:val="20"/>
-                <w:lang w:bidi="ar-SA"/>
-                <w14:ligatures w14:val="none"/>
-              </w:rPr>
-              <w:t>Slot</w:t>
-            </w:r>
-            <w:r>
-              <w:rPr>
-                <w:rFonts w:eastAsia="Times New Roman"/>
-                <w:b/>
-                <w:bCs/>
-                <w:color w:val="000000"/>
-                <w:kern w:val="0"/>
-                <w:sz w:val="20"/>
-                <w:szCs w:val="20"/>
-                <w:lang w:bidi="ar-SA"/>
-                <w14:ligatures w14:val="none"/>
-              </w:rPr>
-              <w:t xml:space="preserve"> and choose (9PM- 10PM)</w:t>
+              <w:t>2- Click on Dropdown Menu Slot and choose (9PM- 10PM)</w:t>
             </w:r>
             <w:r>
               <w:rPr>
@@ -15767,49 +13811,7 @@
                 <w:lang w:bidi="ar-SA"/>
                 <w14:ligatures w14:val="none"/>
               </w:rPr>
-              <w:t xml:space="preserve">The placeholder is removed and The </w:t>
-            </w:r>
-            <w:r>
-              <w:rPr>
-                <w:rFonts w:eastAsia="Times New Roman"/>
-                <w:b/>
-                <w:bCs/>
-                <w:color w:val="000000"/>
-                <w:kern w:val="0"/>
-                <w:sz w:val="20"/>
-                <w:szCs w:val="20"/>
-                <w:lang w:bidi="ar-SA"/>
-                <w14:ligatures w14:val="none"/>
-              </w:rPr>
-              <w:t>Slot</w:t>
-            </w:r>
-            <w:r>
-              <w:rPr>
-                <w:rFonts w:eastAsia="Times New Roman"/>
-                <w:b/>
-                <w:bCs/>
-                <w:color w:val="000000"/>
-                <w:kern w:val="0"/>
-                <w:sz w:val="20"/>
-                <w:szCs w:val="20"/>
-                <w:lang w:bidi="ar-SA"/>
-                <w14:ligatures w14:val="none"/>
-              </w:rPr>
-              <w:t xml:space="preserve"> Field is entered </w:t>
-            </w:r>
-            <w:r>
-              <w:rPr>
-                <w:rFonts w:eastAsia="Times New Roman"/>
-                <w:b/>
-                <w:bCs/>
-                <w:color w:val="000000"/>
-                <w:kern w:val="0"/>
-                <w:sz w:val="20"/>
-                <w:szCs w:val="20"/>
-                <w:lang w:bidi="ar-SA"/>
-                <w14:ligatures w14:val="none"/>
-              </w:rPr>
-              <w:t>successfully</w:t>
+              <w:t>The placeholder is removed and The Slot Field is entered successfully</w:t>
             </w:r>
           </w:p>
         </w:tc>
@@ -15908,24 +13910,8 @@
                 <w14:ligatures w14:val="none"/>
               </w:rPr>
               <w:br/>
-              <w:t>Enter invalid data "Leave it empty</w:t>
-            </w:r>
-            <w:proofErr w:type="gramStart"/>
-            <w:r>
-              <w:rPr>
-                <w:rFonts w:eastAsia="Times New Roman"/>
-                <w:b/>
-                <w:bCs/>
-                <w:color w:val="000000"/>
-                <w:kern w:val="0"/>
-                <w:sz w:val="20"/>
-                <w:szCs w:val="20"/>
-                <w:lang w:bidi="ar-SA"/>
-                <w14:ligatures w14:val="none"/>
-              </w:rPr>
-              <w:t>" .</w:t>
-            </w:r>
-            <w:proofErr w:type="gramEnd"/>
+              <w:t>Enter invalid data "Leave it empty" .</w:t>
+            </w:r>
           </w:p>
         </w:tc>
         <w:tc>
@@ -15977,63 +13963,7 @@
                 <w14:ligatures w14:val="none"/>
               </w:rPr>
               <w:br/>
-              <w:t>2</w:t>
-            </w:r>
-            <w:r>
-              <w:rPr>
-                <w:rFonts w:eastAsia="Times New Roman"/>
-                <w:b/>
-                <w:bCs/>
-                <w:color w:val="000000"/>
-                <w:kern w:val="0"/>
-                <w:sz w:val="20"/>
-                <w:szCs w:val="20"/>
-                <w:lang w:bidi="ar-SA"/>
-                <w14:ligatures w14:val="none"/>
-              </w:rPr>
-              <w:t>- Leave</w:t>
-            </w:r>
-            <w:r>
-              <w:rPr>
-                <w:rFonts w:eastAsia="Times New Roman"/>
-                <w:b/>
-                <w:bCs/>
-                <w:color w:val="000000"/>
-                <w:kern w:val="0"/>
-                <w:sz w:val="20"/>
-                <w:szCs w:val="20"/>
-                <w:lang w:bidi="ar-SA"/>
-                <w14:ligatures w14:val="none"/>
-              </w:rPr>
-              <w:t xml:space="preserve"> the Dropdown Menu </w:t>
-            </w:r>
-            <w:r>
-              <w:rPr>
-                <w:rFonts w:eastAsia="Times New Roman"/>
-                <w:b/>
-                <w:bCs/>
-                <w:color w:val="000000"/>
-                <w:kern w:val="0"/>
-                <w:sz w:val="20"/>
-                <w:szCs w:val="20"/>
-                <w:lang w:bidi="ar-SA"/>
-                <w14:ligatures w14:val="none"/>
-              </w:rPr>
-              <w:t>Slot</w:t>
-            </w:r>
-            <w:r>
-              <w:rPr>
-                <w:rFonts w:eastAsia="Times New Roman"/>
-                <w:b/>
-                <w:bCs/>
-                <w:color w:val="000000"/>
-                <w:kern w:val="0"/>
-                <w:sz w:val="20"/>
-                <w:szCs w:val="20"/>
-                <w:lang w:bidi="ar-SA"/>
-                <w14:ligatures w14:val="none"/>
-              </w:rPr>
-              <w:t xml:space="preserve"> </w:t>
+              <w:t xml:space="preserve">2- Leave the Dropdown Menu Slot </w:t>
             </w:r>
             <w:r>
               <w:rPr>
@@ -16086,63 +14016,7 @@
                 <w:lang w:bidi="ar-SA"/>
                 <w14:ligatures w14:val="none"/>
               </w:rPr>
-              <w:t xml:space="preserve">The placeholder isn't removed and The </w:t>
-            </w:r>
-            <w:r>
-              <w:rPr>
-                <w:rFonts w:eastAsia="Times New Roman"/>
-                <w:b/>
-                <w:bCs/>
-                <w:color w:val="000000"/>
-                <w:kern w:val="0"/>
-                <w:sz w:val="20"/>
-                <w:szCs w:val="20"/>
-                <w:lang w:bidi="ar-SA"/>
-                <w14:ligatures w14:val="none"/>
-              </w:rPr>
-              <w:t>Slot</w:t>
-            </w:r>
-            <w:r>
-              <w:rPr>
-                <w:rFonts w:eastAsia="Times New Roman"/>
-                <w:b/>
-                <w:bCs/>
-                <w:color w:val="000000"/>
-                <w:kern w:val="0"/>
-                <w:sz w:val="20"/>
-                <w:szCs w:val="20"/>
-                <w:lang w:bidi="ar-SA"/>
-                <w14:ligatures w14:val="none"/>
-              </w:rPr>
-              <w:t xml:space="preserve"> Field show error msg saying "Please, </w:t>
-            </w:r>
-            <w:r>
-              <w:rPr>
-                <w:rFonts w:eastAsia="Times New Roman"/>
-                <w:b/>
-                <w:bCs/>
-                <w:color w:val="000000"/>
-                <w:kern w:val="0"/>
-                <w:sz w:val="20"/>
-                <w:szCs w:val="20"/>
-                <w:lang w:bidi="ar-SA"/>
-                <w14:ligatures w14:val="none"/>
-              </w:rPr>
-              <w:t>Slot</w:t>
-            </w:r>
-            <w:r>
-              <w:rPr>
-                <w:rFonts w:eastAsia="Times New Roman"/>
-                <w:b/>
-                <w:bCs/>
-                <w:color w:val="000000"/>
-                <w:kern w:val="0"/>
-                <w:sz w:val="20"/>
-                <w:szCs w:val="20"/>
-                <w:lang w:bidi="ar-SA"/>
-                <w14:ligatures w14:val="none"/>
-              </w:rPr>
-              <w:t xml:space="preserve"> is Required"</w:t>
+              <w:t>The placeholder isn't removed and The Slot Field show error msg saying "Please, Slot is Required"</w:t>
             </w:r>
           </w:p>
         </w:tc>
@@ -16241,24 +14115,8 @@
                 <w14:ligatures w14:val="none"/>
               </w:rPr>
               <w:br/>
-              <w:t>Enter invalid data "10PM-11PM</w:t>
-            </w:r>
-            <w:proofErr w:type="gramStart"/>
-            <w:r>
-              <w:rPr>
-                <w:rFonts w:eastAsia="Times New Roman"/>
-                <w:b/>
-                <w:bCs/>
-                <w:color w:val="000000"/>
-                <w:kern w:val="0"/>
-                <w:sz w:val="20"/>
-                <w:szCs w:val="20"/>
-                <w:lang w:bidi="ar-SA"/>
-                <w14:ligatures w14:val="none"/>
-              </w:rPr>
-              <w:t>" .</w:t>
-            </w:r>
-            <w:proofErr w:type="gramEnd"/>
+              <w:t>Enter invalid data "10PM-11PM" .</w:t>
+            </w:r>
           </w:p>
         </w:tc>
         <w:tc>
@@ -16310,63 +14168,7 @@
                 <w14:ligatures w14:val="none"/>
               </w:rPr>
               <w:br/>
-              <w:t>2</w:t>
-            </w:r>
-            <w:r>
-              <w:rPr>
-                <w:rFonts w:eastAsia="Times New Roman"/>
-                <w:b/>
-                <w:bCs/>
-                <w:color w:val="000000"/>
-                <w:kern w:val="0"/>
-                <w:sz w:val="20"/>
-                <w:szCs w:val="20"/>
-                <w:lang w:bidi="ar-SA"/>
-                <w14:ligatures w14:val="none"/>
-              </w:rPr>
-              <w:t>- Click</w:t>
-            </w:r>
-            <w:r>
-              <w:rPr>
-                <w:rFonts w:eastAsia="Times New Roman"/>
-                <w:b/>
-                <w:bCs/>
-                <w:color w:val="000000"/>
-                <w:kern w:val="0"/>
-                <w:sz w:val="20"/>
-                <w:szCs w:val="20"/>
-                <w:lang w:bidi="ar-SA"/>
-                <w14:ligatures w14:val="none"/>
-              </w:rPr>
-              <w:t xml:space="preserve"> on Dropdown Menu </w:t>
-            </w:r>
-            <w:r>
-              <w:rPr>
-                <w:rFonts w:eastAsia="Times New Roman"/>
-                <w:b/>
-                <w:bCs/>
-                <w:color w:val="000000"/>
-                <w:kern w:val="0"/>
-                <w:sz w:val="20"/>
-                <w:szCs w:val="20"/>
-                <w:lang w:bidi="ar-SA"/>
-                <w14:ligatures w14:val="none"/>
-              </w:rPr>
-              <w:t>Slot</w:t>
-            </w:r>
-            <w:r>
-              <w:rPr>
-                <w:rFonts w:eastAsia="Times New Roman"/>
-                <w:b/>
-                <w:bCs/>
-                <w:color w:val="000000"/>
-                <w:kern w:val="0"/>
-                <w:sz w:val="20"/>
-                <w:szCs w:val="20"/>
-                <w:lang w:bidi="ar-SA"/>
-                <w14:ligatures w14:val="none"/>
-              </w:rPr>
-              <w:t xml:space="preserve"> and choose (10PM-11PM)</w:t>
+              <w:t>2- Click on Dropdown Menu Slot and choose (10PM-11PM)</w:t>
             </w:r>
             <w:r>
               <w:rPr>
@@ -16419,63 +14221,7 @@
                 <w:lang w:bidi="ar-SA"/>
                 <w14:ligatures w14:val="none"/>
               </w:rPr>
-              <w:t xml:space="preserve">The placeholder isn't removed and The </w:t>
-            </w:r>
-            <w:r>
-              <w:rPr>
-                <w:rFonts w:eastAsia="Times New Roman"/>
-                <w:b/>
-                <w:bCs/>
-                <w:color w:val="000000"/>
-                <w:kern w:val="0"/>
-                <w:sz w:val="20"/>
-                <w:szCs w:val="20"/>
-                <w:lang w:bidi="ar-SA"/>
-                <w14:ligatures w14:val="none"/>
-              </w:rPr>
-              <w:t>Slot</w:t>
-            </w:r>
-            <w:r>
-              <w:rPr>
-                <w:rFonts w:eastAsia="Times New Roman"/>
-                <w:b/>
-                <w:bCs/>
-                <w:color w:val="000000"/>
-                <w:kern w:val="0"/>
-                <w:sz w:val="20"/>
-                <w:szCs w:val="20"/>
-                <w:lang w:bidi="ar-SA"/>
-                <w14:ligatures w14:val="none"/>
-              </w:rPr>
-              <w:t xml:space="preserve"> Field show error msg saying "Please, </w:t>
-            </w:r>
-            <w:r>
-              <w:rPr>
-                <w:rFonts w:eastAsia="Times New Roman"/>
-                <w:b/>
-                <w:bCs/>
-                <w:color w:val="000000"/>
-                <w:kern w:val="0"/>
-                <w:sz w:val="20"/>
-                <w:szCs w:val="20"/>
-                <w:lang w:bidi="ar-SA"/>
-                <w14:ligatures w14:val="none"/>
-              </w:rPr>
-              <w:t>Slot</w:t>
-            </w:r>
-            <w:r>
-              <w:rPr>
-                <w:rFonts w:eastAsia="Times New Roman"/>
-                <w:b/>
-                <w:bCs/>
-                <w:color w:val="000000"/>
-                <w:kern w:val="0"/>
-                <w:sz w:val="20"/>
-                <w:szCs w:val="20"/>
-                <w:lang w:bidi="ar-SA"/>
-                <w14:ligatures w14:val="none"/>
-              </w:rPr>
-              <w:t xml:space="preserve"> is Required"</w:t>
+              <w:t>The placeholder isn't removed and The Slot Field show error msg saying "Please, Slot is Required"</w:t>
             </w:r>
           </w:p>
         </w:tc>
@@ -16574,24 +14320,8 @@
                 <w14:ligatures w14:val="none"/>
               </w:rPr>
               <w:br/>
-              <w:t>Enter invalid data "6AM-12PM</w:t>
-            </w:r>
-            <w:proofErr w:type="gramStart"/>
-            <w:r>
-              <w:rPr>
-                <w:rFonts w:eastAsia="Times New Roman"/>
-                <w:b/>
-                <w:bCs/>
-                <w:color w:val="000000"/>
-                <w:kern w:val="0"/>
-                <w:sz w:val="20"/>
-                <w:szCs w:val="20"/>
-                <w:lang w:bidi="ar-SA"/>
-                <w14:ligatures w14:val="none"/>
-              </w:rPr>
-              <w:t>" .</w:t>
-            </w:r>
-            <w:proofErr w:type="gramEnd"/>
+              <w:t>Enter invalid data "6AM-12PM" .</w:t>
+            </w:r>
           </w:p>
         </w:tc>
         <w:tc>
@@ -16643,63 +14373,7 @@
                 <w14:ligatures w14:val="none"/>
               </w:rPr>
               <w:br/>
-              <w:t>2</w:t>
-            </w:r>
-            <w:r>
-              <w:rPr>
-                <w:rFonts w:eastAsia="Times New Roman"/>
-                <w:b/>
-                <w:bCs/>
-                <w:color w:val="000000"/>
-                <w:kern w:val="0"/>
-                <w:sz w:val="20"/>
-                <w:szCs w:val="20"/>
-                <w:lang w:bidi="ar-SA"/>
-                <w14:ligatures w14:val="none"/>
-              </w:rPr>
-              <w:t>- Click</w:t>
-            </w:r>
-            <w:r>
-              <w:rPr>
-                <w:rFonts w:eastAsia="Times New Roman"/>
-                <w:b/>
-                <w:bCs/>
-                <w:color w:val="000000"/>
-                <w:kern w:val="0"/>
-                <w:sz w:val="20"/>
-                <w:szCs w:val="20"/>
-                <w:lang w:bidi="ar-SA"/>
-                <w14:ligatures w14:val="none"/>
-              </w:rPr>
-              <w:t xml:space="preserve"> on Dropdown Menu </w:t>
-            </w:r>
-            <w:r>
-              <w:rPr>
-                <w:rFonts w:eastAsia="Times New Roman"/>
-                <w:b/>
-                <w:bCs/>
-                <w:color w:val="000000"/>
-                <w:kern w:val="0"/>
-                <w:sz w:val="20"/>
-                <w:szCs w:val="20"/>
-                <w:lang w:bidi="ar-SA"/>
-                <w14:ligatures w14:val="none"/>
-              </w:rPr>
-              <w:t>Slot</w:t>
-            </w:r>
-            <w:r>
-              <w:rPr>
-                <w:rFonts w:eastAsia="Times New Roman"/>
-                <w:b/>
-                <w:bCs/>
-                <w:color w:val="000000"/>
-                <w:kern w:val="0"/>
-                <w:sz w:val="20"/>
-                <w:szCs w:val="20"/>
-                <w:lang w:bidi="ar-SA"/>
-                <w14:ligatures w14:val="none"/>
-              </w:rPr>
-              <w:t xml:space="preserve"> and choose (6AM-12PM)</w:t>
+              <w:t>2- Click on Dropdown Menu Slot and choose (6AM-12PM)</w:t>
             </w:r>
             <w:r>
               <w:rPr>
@@ -16752,63 +14426,7 @@
                 <w:lang w:bidi="ar-SA"/>
                 <w14:ligatures w14:val="none"/>
               </w:rPr>
-              <w:t xml:space="preserve">The placeholder isn't removed and The </w:t>
-            </w:r>
-            <w:r>
-              <w:rPr>
-                <w:rFonts w:eastAsia="Times New Roman"/>
-                <w:b/>
-                <w:bCs/>
-                <w:color w:val="000000"/>
-                <w:kern w:val="0"/>
-                <w:sz w:val="20"/>
-                <w:szCs w:val="20"/>
-                <w:lang w:bidi="ar-SA"/>
-                <w14:ligatures w14:val="none"/>
-              </w:rPr>
-              <w:t>Slot</w:t>
-            </w:r>
-            <w:r>
-              <w:rPr>
-                <w:rFonts w:eastAsia="Times New Roman"/>
-                <w:b/>
-                <w:bCs/>
-                <w:color w:val="000000"/>
-                <w:kern w:val="0"/>
-                <w:sz w:val="20"/>
-                <w:szCs w:val="20"/>
-                <w:lang w:bidi="ar-SA"/>
-                <w14:ligatures w14:val="none"/>
-              </w:rPr>
-              <w:t xml:space="preserve"> Field show error msg saying "Please, </w:t>
-            </w:r>
-            <w:r>
-              <w:rPr>
-                <w:rFonts w:eastAsia="Times New Roman"/>
-                <w:b/>
-                <w:bCs/>
-                <w:color w:val="000000"/>
-                <w:kern w:val="0"/>
-                <w:sz w:val="20"/>
-                <w:szCs w:val="20"/>
-                <w:lang w:bidi="ar-SA"/>
-                <w14:ligatures w14:val="none"/>
-              </w:rPr>
-              <w:t>Slot</w:t>
-            </w:r>
-            <w:r>
-              <w:rPr>
-                <w:rFonts w:eastAsia="Times New Roman"/>
-                <w:b/>
-                <w:bCs/>
-                <w:color w:val="000000"/>
-                <w:kern w:val="0"/>
-                <w:sz w:val="20"/>
-                <w:szCs w:val="20"/>
-                <w:lang w:bidi="ar-SA"/>
-                <w14:ligatures w14:val="none"/>
-              </w:rPr>
-              <w:t xml:space="preserve"> is Required"</w:t>
+              <w:t>The placeholder isn't removed and The Slot Field show error msg saying "Please, Slot is Required"</w:t>
             </w:r>
           </w:p>
         </w:tc>
@@ -16829,7 +14447,7 @@
       <w:pPr>
         <w:pStyle w:val="Heading1"/>
       </w:pPr>
-      <w:bookmarkStart w:id="8" w:name="_Toc180622029"/>
+      <w:bookmarkStart w:id="8" w:name="_Toc180623136"/>
       <w:r>
         <w:lastRenderedPageBreak/>
         <w:t>Collaboration and tasks</w:t>
@@ -16889,13 +14507,50 @@
       <w:pPr>
         <w:pStyle w:val="Heading1"/>
       </w:pPr>
+      <w:bookmarkStart w:id="9" w:name="_Toc180623137"/>
       <w:r>
         <w:t>Source code for java project and selenium project</w:t>
       </w:r>
+      <w:bookmarkEnd w:id="9"/>
+    </w:p>
+    <w:p>
+      <w:pPr>
+        <w:pStyle w:val="ListParagraph"/>
+        <w:numPr>
+          <w:ilvl w:val="0"/>
+          <w:numId w:val="17"/>
+        </w:numPr>
+      </w:pPr>
+      <w:hyperlink r:id="rId16" w:history="1">
+        <w:r>
+          <w:rPr>
+            <w:rStyle w:val="Hyperlink"/>
+          </w:rPr>
+          <w:t>https://github.com/MahmoudAFawzy/DEPIProject</w:t>
+        </w:r>
+      </w:hyperlink>
+    </w:p>
+    <w:p/>
+    <w:p>
+      <w:pPr>
+        <w:pStyle w:val="ListParagraph"/>
+        <w:numPr>
+          <w:ilvl w:val="0"/>
+          <w:numId w:val="17"/>
+        </w:numPr>
+      </w:pPr>
+      <w:hyperlink r:id="rId17" w:history="1">
+        <w:r>
+          <w:rPr>
+            <w:rStyle w:val="Hyperlink"/>
+          </w:rPr>
+          <w:t>https://github.com/MahmoudAFawzy/TenantPortal</w:t>
+        </w:r>
+      </w:hyperlink>
     </w:p>
     <w:p/>
     <w:sectPr>
-      <w:footerReference w:type="default" r:id="rId16"/>
+      <w:footerReference w:type="default" r:id="rId18"/>
       <w:pgSz w:w="12240" w:h="15840" w:code="1"/>
       <w:pgMar w:top="1440" w:right="1440" w:bottom="1440" w:left="1440" w:header="720" w:footer="720" w:gutter="0"/>
       <w:pgBorders w:offsetFrom="page">
@@ -18333,6 +15988,123 @@
     </w:lvl>
   </w:abstractNum>
   <w:abstractNum w:abstractNumId="10" w15:restartNumberingAfterBreak="0">
+    <w:nsid w:val="596B35AE"/>
+    <w:multiLevelType w:val="multilevel"/>
+    <w:tmpl w:val="B77A5A3A"/>
+    <w:lvl w:ilvl="0">
+      <w:start w:val="1"/>
+      <w:numFmt w:val="decimal"/>
+      <w:lvlText w:val="%1."/>
+      <w:lvlJc w:val="left"/>
+      <w:pPr>
+        <w:tabs>
+          <w:tab w:val="num" w:pos="720"/>
+        </w:tabs>
+        <w:ind w:left="720" w:hanging="360"/>
+      </w:pPr>
+    </w:lvl>
+    <w:lvl w:ilvl="1">
+      <w:start w:val="1"/>
+      <w:numFmt w:val="bullet"/>
+      <w:lvlText w:val="o"/>
+      <w:lvlJc w:val="left"/>
+      <w:pPr>
+        <w:tabs>
+          <w:tab w:val="num" w:pos="1440"/>
+        </w:tabs>
+        <w:ind w:left="1440" w:hanging="360"/>
+      </w:pPr>
+      <w:rPr>
+        <w:rFonts w:ascii="Courier New" w:hAnsi="Courier New" w:hint="default"/>
+        <w:sz w:val="20"/>
+      </w:rPr>
+    </w:lvl>
+    <w:lvl w:ilvl="2" w:tentative="1">
+      <w:start w:val="1"/>
+      <w:numFmt w:val="decimal"/>
+      <w:lvlText w:val="%3."/>
+      <w:lvlJc w:val="left"/>
+      <w:pPr>
+        <w:tabs>
+          <w:tab w:val="num" w:pos="2160"/>
+        </w:tabs>
+        <w:ind w:left="2160" w:hanging="360"/>
+      </w:pPr>
+    </w:lvl>
+    <w:lvl w:ilvl="3" w:tentative="1">
+      <w:start w:val="1"/>
+      <w:numFmt w:val="decimal"/>
+      <w:lvlText w:val="%4."/>
+      <w:lvlJc w:val="left"/>
+      <w:pPr>
+        <w:tabs>
+          <w:tab w:val="num" w:pos="2880"/>
+        </w:tabs>
+        <w:ind w:left="2880" w:hanging="360"/>
+      </w:pPr>
+    </w:lvl>
+    <w:lvl w:ilvl="4" w:tentative="1">
+      <w:start w:val="1"/>
+      <w:numFmt w:val="decimal"/>
+      <w:lvlText w:val="%5."/>
+      <w:lvlJc w:val="left"/>
+      <w:pPr>
+        <w:tabs>
+          <w:tab w:val="num" w:pos="3600"/>
+        </w:tabs>
+        <w:ind w:left="3600" w:hanging="360"/>
+      </w:pPr>
+    </w:lvl>
+    <w:lvl w:ilvl="5" w:tentative="1">
+      <w:start w:val="1"/>
+      <w:numFmt w:val="decimal"/>
+      <w:lvlText w:val="%6."/>
+      <w:lvlJc w:val="left"/>
+      <w:pPr>
+        <w:tabs>
+          <w:tab w:val="num" w:pos="4320"/>
+        </w:tabs>
+        <w:ind w:left="4320" w:hanging="360"/>
+      </w:pPr>
+    </w:lvl>
+    <w:lvl w:ilvl="6" w:tentative="1">
+      <w:start w:val="1"/>
+      <w:numFmt w:val="decimal"/>
+      <w:lvlText w:val="%7."/>
+      <w:lvlJc w:val="left"/>
+      <w:pPr>
+        <w:tabs>
+          <w:tab w:val="num" w:pos="5040"/>
+        </w:tabs>
+        <w:ind w:left="5040" w:hanging="360"/>
+      </w:pPr>
+    </w:lvl>
+    <w:lvl w:ilvl="7" w:tentative="1">
+      <w:start w:val="1"/>
+      <w:numFmt w:val="decimal"/>
+      <w:lvlText w:val="%8."/>
+      <w:lvlJc w:val="left"/>
+      <w:pPr>
+        <w:tabs>
+          <w:tab w:val="num" w:pos="5760"/>
+        </w:tabs>
+        <w:ind w:left="5760" w:hanging="360"/>
+      </w:pPr>
+    </w:lvl>
+    <w:lvl w:ilvl="8" w:tentative="1">
+      <w:start w:val="1"/>
+      <w:numFmt w:val="decimal"/>
+      <w:lvlText w:val="%9."/>
+      <w:lvlJc w:val="left"/>
+      <w:pPr>
+        <w:tabs>
+          <w:tab w:val="num" w:pos="6480"/>
+        </w:tabs>
+        <w:ind w:left="6480" w:hanging="360"/>
+      </w:pPr>
+    </w:lvl>
+  </w:abstractNum>
+  <w:abstractNum w:abstractNumId="11" w15:restartNumberingAfterBreak="0">
     <w:nsid w:val="5F063ABD"/>
     <w:multiLevelType w:val="hybridMultilevel"/>
     <w:tmpl w:val="3632A60A"/>
@@ -18445,7 +16217,7 @@
       </w:rPr>
     </w:lvl>
   </w:abstractNum>
-  <w:abstractNum w:abstractNumId="11" w15:restartNumberingAfterBreak="0">
+  <w:abstractNum w:abstractNumId="12" w15:restartNumberingAfterBreak="0">
     <w:nsid w:val="68A66C25"/>
     <w:multiLevelType w:val="hybridMultilevel"/>
     <w:tmpl w:val="4B067864"/>
@@ -18558,7 +16330,7 @@
       </w:rPr>
     </w:lvl>
   </w:abstractNum>
-  <w:abstractNum w:abstractNumId="12" w15:restartNumberingAfterBreak="0">
+  <w:abstractNum w:abstractNumId="13" w15:restartNumberingAfterBreak="0">
     <w:nsid w:val="6B101C91"/>
     <w:multiLevelType w:val="multilevel"/>
     <w:tmpl w:val="525E565A"/>
@@ -18707,7 +16479,7 @@
       </w:rPr>
     </w:lvl>
   </w:abstractNum>
-  <w:abstractNum w:abstractNumId="13" w15:restartNumberingAfterBreak="0">
+  <w:abstractNum w:abstractNumId="14" w15:restartNumberingAfterBreak="0">
     <w:nsid w:val="79157DD4"/>
     <w:multiLevelType w:val="multilevel"/>
     <w:tmpl w:val="09E03598"/>
@@ -18856,7 +16628,7 @@
       </w:rPr>
     </w:lvl>
   </w:abstractNum>
-  <w:abstractNum w:abstractNumId="14" w15:restartNumberingAfterBreak="0">
+  <w:abstractNum w:abstractNumId="15" w15:restartNumberingAfterBreak="0">
     <w:nsid w:val="7C1052FB"/>
     <w:multiLevelType w:val="multilevel"/>
     <w:tmpl w:val="63A04C32"/>
@@ -19013,111 +16785,30 @@
   </w:num>
   <w:num w:numId="3" w16cid:durableId="992565827">
     <w:abstractNumId w:val="8"/>
-    <w:lvlOverride w:ilvl="0"/>
-    <w:lvlOverride w:ilvl="1"/>
-    <w:lvlOverride w:ilvl="2"/>
-    <w:lvlOverride w:ilvl="3"/>
-    <w:lvlOverride w:ilvl="4"/>
-    <w:lvlOverride w:ilvl="5"/>
-    <w:lvlOverride w:ilvl="6"/>
-    <w:lvlOverride w:ilvl="7"/>
-    <w:lvlOverride w:ilvl="8"/>
   </w:num>
   <w:num w:numId="4" w16cid:durableId="1230069098">
-    <w:abstractNumId w:val="10"/>
-    <w:lvlOverride w:ilvl="0"/>
-    <w:lvlOverride w:ilvl="1"/>
-    <w:lvlOverride w:ilvl="2"/>
-    <w:lvlOverride w:ilvl="3"/>
-    <w:lvlOverride w:ilvl="4"/>
-    <w:lvlOverride w:ilvl="5"/>
-    <w:lvlOverride w:ilvl="6"/>
-    <w:lvlOverride w:ilvl="7"/>
-    <w:lvlOverride w:ilvl="8"/>
+    <w:abstractNumId w:val="11"/>
   </w:num>
   <w:num w:numId="5" w16cid:durableId="26175635">
-    <w:abstractNumId w:val="11"/>
-    <w:lvlOverride w:ilvl="0"/>
-    <w:lvlOverride w:ilvl="1"/>
-    <w:lvlOverride w:ilvl="2"/>
-    <w:lvlOverride w:ilvl="3"/>
-    <w:lvlOverride w:ilvl="4"/>
-    <w:lvlOverride w:ilvl="5"/>
-    <w:lvlOverride w:ilvl="6"/>
-    <w:lvlOverride w:ilvl="7"/>
-    <w:lvlOverride w:ilvl="8"/>
+    <w:abstractNumId w:val="12"/>
   </w:num>
   <w:num w:numId="6" w16cid:durableId="2045903737">
     <w:abstractNumId w:val="0"/>
-    <w:lvlOverride w:ilvl="0"/>
-    <w:lvlOverride w:ilvl="1"/>
-    <w:lvlOverride w:ilvl="2"/>
-    <w:lvlOverride w:ilvl="3"/>
-    <w:lvlOverride w:ilvl="4"/>
-    <w:lvlOverride w:ilvl="5"/>
-    <w:lvlOverride w:ilvl="6"/>
-    <w:lvlOverride w:ilvl="7"/>
-    <w:lvlOverride w:ilvl="8"/>
   </w:num>
   <w:num w:numId="7" w16cid:durableId="2108691002">
-    <w:abstractNumId w:val="14"/>
-    <w:lvlOverride w:ilvl="0"/>
-    <w:lvlOverride w:ilvl="1"/>
-    <w:lvlOverride w:ilvl="2"/>
-    <w:lvlOverride w:ilvl="3"/>
-    <w:lvlOverride w:ilvl="4"/>
-    <w:lvlOverride w:ilvl="5"/>
-    <w:lvlOverride w:ilvl="6"/>
-    <w:lvlOverride w:ilvl="7"/>
-    <w:lvlOverride w:ilvl="8"/>
+    <w:abstractNumId w:val="15"/>
   </w:num>
   <w:num w:numId="8" w16cid:durableId="1445922453">
     <w:abstractNumId w:val="4"/>
-    <w:lvlOverride w:ilvl="0"/>
-    <w:lvlOverride w:ilvl="1"/>
-    <w:lvlOverride w:ilvl="2"/>
-    <w:lvlOverride w:ilvl="3"/>
-    <w:lvlOverride w:ilvl="4"/>
-    <w:lvlOverride w:ilvl="5"/>
-    <w:lvlOverride w:ilvl="6"/>
-    <w:lvlOverride w:ilvl="7"/>
-    <w:lvlOverride w:ilvl="8"/>
   </w:num>
   <w:num w:numId="9" w16cid:durableId="1321349814">
-    <w:abstractNumId w:val="13"/>
-    <w:lvlOverride w:ilvl="0"/>
-    <w:lvlOverride w:ilvl="1"/>
-    <w:lvlOverride w:ilvl="2"/>
-    <w:lvlOverride w:ilvl="3"/>
-    <w:lvlOverride w:ilvl="4"/>
-    <w:lvlOverride w:ilvl="5"/>
-    <w:lvlOverride w:ilvl="6"/>
-    <w:lvlOverride w:ilvl="7"/>
-    <w:lvlOverride w:ilvl="8"/>
+    <w:abstractNumId w:val="14"/>
   </w:num>
   <w:num w:numId="10" w16cid:durableId="616572136">
     <w:abstractNumId w:val="2"/>
-    <w:lvlOverride w:ilvl="0"/>
-    <w:lvlOverride w:ilvl="1"/>
-    <w:lvlOverride w:ilvl="2"/>
-    <w:lvlOverride w:ilvl="3"/>
-    <w:lvlOverride w:ilvl="4"/>
-    <w:lvlOverride w:ilvl="5"/>
-    <w:lvlOverride w:ilvl="6"/>
-    <w:lvlOverride w:ilvl="7"/>
-    <w:lvlOverride w:ilvl="8"/>
   </w:num>
   <w:num w:numId="11" w16cid:durableId="1766614701">
     <w:abstractNumId w:val="7"/>
-    <w:lvlOverride w:ilvl="0"/>
-    <w:lvlOverride w:ilvl="1"/>
-    <w:lvlOverride w:ilvl="2"/>
-    <w:lvlOverride w:ilvl="3"/>
-    <w:lvlOverride w:ilvl="4"/>
-    <w:lvlOverride w:ilvl="5"/>
-    <w:lvlOverride w:ilvl="6"/>
-    <w:lvlOverride w:ilvl="7"/>
-    <w:lvlOverride w:ilvl="8"/>
   </w:num>
   <w:num w:numId="12" w16cid:durableId="1859733079">
     <w:abstractNumId w:val="1"/>
@@ -19126,10 +16817,16 @@
     <w:abstractNumId w:val="3"/>
   </w:num>
   <w:num w:numId="14" w16cid:durableId="124854128">
-    <w:abstractNumId w:val="12"/>
+    <w:abstractNumId w:val="13"/>
   </w:num>
   <w:num w:numId="15" w16cid:durableId="99571985">
     <w:abstractNumId w:val="5"/>
+  </w:num>
+  <w:num w:numId="16" w16cid:durableId="1497763751">
+    <w:abstractNumId w:val="0"/>
+  </w:num>
+  <w:num w:numId="17" w16cid:durableId="623926370">
+    <w:abstractNumId w:val="10"/>
   </w:num>
 </w:numbering>
 </file>
@@ -19611,6 +17308,7 @@
   <w:style w:type="character" w:default="1" w:styleId="DefaultParagraphFont">
     <w:name w:val="Default Paragraph Font"/>
     <w:uiPriority w:val="1"/>
+    <w:semiHidden/>
     <w:unhideWhenUsed/>
   </w:style>
   <w:style w:type="table" w:default="1" w:styleId="TableNormal">
@@ -19791,6 +17489,18 @@
       <w:sz w:val="28"/>
       <w:szCs w:val="28"/>
       <w:lang w:bidi="ar-EG"/>
+    </w:rPr>
+  </w:style>
+  <w:style w:type="character" w:styleId="UnresolvedMention">
+    <w:name w:val="Unresolved Mention"/>
+    <w:basedOn w:val="DefaultParagraphFont"/>
+    <w:uiPriority w:val="99"/>
+    <w:semiHidden/>
+    <w:unhideWhenUsed/>
+    <w:rsid w:val="001A5AC0"/>
+    <w:rPr>
+      <w:color w:val="605E5C"/>
+      <w:shd w:val="clear" w:color="auto" w:fill="E1DFDD"/>
     </w:rPr>
   </w:style>
 </w:styles>

</xml_diff>